<commit_message>
Updated Read Me file and aaded some code fixes
</commit_message>
<xml_diff>
--- a/Read Me.docx
+++ b/Read Me.docx
@@ -23,24 +23,24 @@
     <w:tbl>
       <w:tblPr>
         <w:tblStyle w:val="TableGrid"/>
-        <w:tblW w:w="10593" w:type="dxa"/>
+        <w:tblW w:w="10829" w:type="dxa"/>
         <w:tblInd w:w="-765" w:type="dxa"/>
         <w:tblLook w:val="04A0" w:firstRow="1" w:lastRow="0" w:firstColumn="1" w:lastColumn="0" w:noHBand="0" w:noVBand="1"/>
       </w:tblPr>
       <w:tblGrid>
-        <w:gridCol w:w="1877"/>
-        <w:gridCol w:w="7987"/>
+        <w:gridCol w:w="963"/>
+        <w:gridCol w:w="9137"/>
         <w:gridCol w:w="729"/>
       </w:tblGrid>
       <w:tr>
         <w:tc>
           <w:tcPr>
-            <w:tcW w:w="1877" w:type="dxa"/>
+            <w:tcW w:w="963" w:type="dxa"/>
             <w:shd w:val="clear" w:color="auto" w:fill="548DD4" w:themeFill="text2" w:themeFillTint="99"/>
           </w:tcPr>
           <w:p>
             <w:pPr>
-              <w:jc w:val="both"/>
+              <w:jc w:val="center"/>
               <w:rPr>
                 <w:sz w:val="26"/>
               </w:rPr>
@@ -61,7 +61,7 @@
         </w:tc>
         <w:tc>
           <w:tcPr>
-            <w:tcW w:w="7987" w:type="dxa"/>
+            <w:tcW w:w="9137" w:type="dxa"/>
             <w:shd w:val="clear" w:color="auto" w:fill="548DD4" w:themeFill="text2" w:themeFillTint="99"/>
           </w:tcPr>
           <w:p>
@@ -99,28 +99,25 @@
       <w:tr>
         <w:tc>
           <w:tcPr>
-            <w:tcW w:w="1877" w:type="dxa"/>
+            <w:tcW w:w="963" w:type="dxa"/>
           </w:tcPr>
           <w:p>
             <w:pPr>
               <w:pStyle w:val="ListParagraph"/>
-              <w:ind w:left="1080"/>
-              <w:jc w:val="both"/>
+              <w:numPr>
+                <w:ilvl w:val="0"/>
+                <w:numId w:val="10"/>
+              </w:numPr>
+              <w:jc w:val="center"/>
               <w:rPr>
                 <w:sz w:val="26"/>
               </w:rPr>
             </w:pPr>
-            <w:r>
-              <w:rPr>
-                <w:sz w:val="26"/>
-              </w:rPr>
-              <w:t>1</w:t>
-            </w:r>
           </w:p>
         </w:tc>
         <w:tc>
           <w:tcPr>
-            <w:tcW w:w="7987" w:type="dxa"/>
+            <w:tcW w:w="9137" w:type="dxa"/>
           </w:tcPr>
           <w:p>
             <w:pPr>
@@ -134,6 +131,98 @@
                 <w:sz w:val="26"/>
               </w:rPr>
               <w:t>Automation Framework Structure</w:t>
+            </w:r>
+          </w:p>
+          <w:p>
+            <w:pPr>
+              <w:pStyle w:val="ListParagraph"/>
+              <w:numPr>
+                <w:ilvl w:val="0"/>
+                <w:numId w:val="11"/>
+              </w:numPr>
+              <w:tabs>
+                <w:tab w:val="left" w:pos="360"/>
+              </w:tabs>
+              <w:rPr>
+                <w:sz w:val="26"/>
+                <w:u w:val="single"/>
+              </w:rPr>
+            </w:pPr>
+            <w:r>
+              <w:rPr>
+                <w:sz w:val="26"/>
+                <w:u w:val="single"/>
+              </w:rPr>
+              <w:t>DataSet</w:t>
+            </w:r>
+          </w:p>
+          <w:p>
+            <w:pPr>
+              <w:pStyle w:val="ListParagraph"/>
+              <w:numPr>
+                <w:ilvl w:val="0"/>
+                <w:numId w:val="11"/>
+              </w:numPr>
+              <w:tabs>
+                <w:tab w:val="left" w:pos="360"/>
+              </w:tabs>
+              <w:rPr>
+                <w:sz w:val="26"/>
+                <w:u w:val="single"/>
+              </w:rPr>
+            </w:pPr>
+            <w:r>
+              <w:rPr>
+                <w:sz w:val="26"/>
+                <w:u w:val="single"/>
+              </w:rPr>
+              <w:t>LibraryPackage</w:t>
+            </w:r>
+          </w:p>
+          <w:p>
+            <w:pPr>
+              <w:pStyle w:val="ListParagraph"/>
+              <w:numPr>
+                <w:ilvl w:val="0"/>
+                <w:numId w:val="11"/>
+              </w:numPr>
+              <w:tabs>
+                <w:tab w:val="left" w:pos="360"/>
+              </w:tabs>
+              <w:rPr>
+                <w:sz w:val="26"/>
+                <w:u w:val="single"/>
+              </w:rPr>
+            </w:pPr>
+            <w:r>
+              <w:rPr>
+                <w:sz w:val="26"/>
+                <w:u w:val="single"/>
+              </w:rPr>
+              <w:t>MediaFiles</w:t>
+            </w:r>
+          </w:p>
+          <w:p>
+            <w:pPr>
+              <w:pStyle w:val="ListParagraph"/>
+              <w:numPr>
+                <w:ilvl w:val="0"/>
+                <w:numId w:val="11"/>
+              </w:numPr>
+              <w:tabs>
+                <w:tab w:val="left" w:pos="360"/>
+              </w:tabs>
+              <w:rPr>
+                <w:sz w:val="26"/>
+                <w:u w:val="single"/>
+              </w:rPr>
+            </w:pPr>
+            <w:r>
+              <w:rPr>
+                <w:sz w:val="26"/>
+                <w:u w:val="single"/>
+              </w:rPr>
+              <w:t>TestSuite</w:t>
             </w:r>
           </w:p>
         </w:tc>
@@ -156,256 +245,25 @@
       <w:tr>
         <w:tc>
           <w:tcPr>
-            <w:tcW w:w="1877" w:type="dxa"/>
+            <w:tcW w:w="963" w:type="dxa"/>
           </w:tcPr>
           <w:p>
             <w:pPr>
               <w:pStyle w:val="ListParagraph"/>
-              <w:ind w:left="1080"/>
-              <w:jc w:val="both"/>
+              <w:numPr>
+                <w:ilvl w:val="0"/>
+                <w:numId w:val="10"/>
+              </w:numPr>
+              <w:jc w:val="center"/>
               <w:rPr>
                 <w:sz w:val="26"/>
               </w:rPr>
             </w:pPr>
-            <w:r>
-              <w:rPr>
-                <w:sz w:val="26"/>
-              </w:rPr>
-              <w:t>2</w:t>
-            </w:r>
           </w:p>
         </w:tc>
         <w:tc>
           <w:tcPr>
-            <w:tcW w:w="7987" w:type="dxa"/>
-          </w:tcPr>
-          <w:p>
-            <w:pPr>
-              <w:jc w:val="both"/>
-              <w:rPr>
-                <w:sz w:val="26"/>
-              </w:rPr>
-            </w:pPr>
-            <w:r>
-              <w:rPr>
-                <w:sz w:val="26"/>
-              </w:rPr>
-              <w:t>How to Update Configuration file</w:t>
-            </w:r>
-          </w:p>
-        </w:tc>
-        <w:tc>
-          <w:tcPr>
-            <w:tcW w:w="729" w:type="dxa"/>
-          </w:tcPr>
-          <w:p>
-            <w:pPr>
-              <w:jc w:val="both"/>
-              <w:rPr>
-                <w:b/>
-                <w:sz w:val="32"/>
-                <w:u w:val="single"/>
-              </w:rPr>
-            </w:pPr>
-          </w:p>
-        </w:tc>
-      </w:tr>
-      <w:tr>
-        <w:tc>
-          <w:tcPr>
-            <w:tcW w:w="1877" w:type="dxa"/>
-          </w:tcPr>
-          <w:p>
-            <w:pPr>
-              <w:pStyle w:val="ListParagraph"/>
-              <w:ind w:left="1080"/>
-              <w:jc w:val="both"/>
-              <w:rPr>
-                <w:sz w:val="26"/>
-              </w:rPr>
-            </w:pPr>
-            <w:r>
-              <w:rPr>
-                <w:sz w:val="26"/>
-              </w:rPr>
-              <w:t>3</w:t>
-            </w:r>
-          </w:p>
-        </w:tc>
-        <w:tc>
-          <w:tcPr>
-            <w:tcW w:w="7987" w:type="dxa"/>
-          </w:tcPr>
-          <w:p>
-            <w:pPr>
-              <w:jc w:val="both"/>
-              <w:rPr>
-                <w:sz w:val="26"/>
-              </w:rPr>
-            </w:pPr>
-            <w:r>
-              <w:rPr>
-                <w:sz w:val="26"/>
-              </w:rPr>
-              <w:t>How to Update Data File in DataSet for Test cases</w:t>
-            </w:r>
-          </w:p>
-        </w:tc>
-        <w:tc>
-          <w:tcPr>
-            <w:tcW w:w="729" w:type="dxa"/>
-          </w:tcPr>
-          <w:p>
-            <w:pPr>
-              <w:jc w:val="both"/>
-              <w:rPr>
-                <w:b/>
-                <w:sz w:val="32"/>
-                <w:u w:val="single"/>
-              </w:rPr>
-            </w:pPr>
-          </w:p>
-        </w:tc>
-      </w:tr>
-      <w:tr>
-        <w:tc>
-          <w:tcPr>
-            <w:tcW w:w="1877" w:type="dxa"/>
-          </w:tcPr>
-          <w:p>
-            <w:pPr>
-              <w:pStyle w:val="ListParagraph"/>
-              <w:ind w:left="1080"/>
-              <w:jc w:val="both"/>
-              <w:rPr>
-                <w:sz w:val="26"/>
-              </w:rPr>
-            </w:pPr>
-            <w:r>
-              <w:rPr>
-                <w:sz w:val="26"/>
-              </w:rPr>
-              <w:t>4</w:t>
-            </w:r>
-          </w:p>
-        </w:tc>
-        <w:tc>
-          <w:tcPr>
-            <w:tcW w:w="7987" w:type="dxa"/>
-          </w:tcPr>
-          <w:p>
-            <w:pPr>
-              <w:jc w:val="both"/>
-              <w:rPr>
-                <w:sz w:val="26"/>
-              </w:rPr>
-            </w:pPr>
-            <w:r>
-              <w:rPr>
-                <w:sz w:val="26"/>
-              </w:rPr>
-              <w:t>How to use Library functions</w:t>
-            </w:r>
-          </w:p>
-        </w:tc>
-        <w:tc>
-          <w:tcPr>
-            <w:tcW w:w="729" w:type="dxa"/>
-          </w:tcPr>
-          <w:p>
-            <w:pPr>
-              <w:jc w:val="both"/>
-              <w:rPr>
-                <w:b/>
-                <w:sz w:val="32"/>
-                <w:u w:val="single"/>
-              </w:rPr>
-            </w:pPr>
-          </w:p>
-        </w:tc>
-      </w:tr>
-      <w:tr>
-        <w:tc>
-          <w:tcPr>
-            <w:tcW w:w="1877" w:type="dxa"/>
-          </w:tcPr>
-          <w:p>
-            <w:pPr>
-              <w:pStyle w:val="ListParagraph"/>
-              <w:ind w:left="1080"/>
-              <w:jc w:val="both"/>
-              <w:rPr>
-                <w:sz w:val="26"/>
-              </w:rPr>
-            </w:pPr>
-            <w:r>
-              <w:rPr>
-                <w:sz w:val="26"/>
-              </w:rPr>
-              <w:t>5</w:t>
-            </w:r>
-          </w:p>
-        </w:tc>
-        <w:tc>
-          <w:tcPr>
-            <w:tcW w:w="7987" w:type="dxa"/>
-          </w:tcPr>
-          <w:p>
-            <w:pPr>
-              <w:jc w:val="both"/>
-              <w:rPr>
-                <w:sz w:val="26"/>
-              </w:rPr>
-            </w:pPr>
-            <w:r>
-              <w:rPr>
-                <w:sz w:val="26"/>
-              </w:rPr>
-              <w:t>How to Add New Test Case</w:t>
-            </w:r>
-          </w:p>
-        </w:tc>
-        <w:tc>
-          <w:tcPr>
-            <w:tcW w:w="729" w:type="dxa"/>
-          </w:tcPr>
-          <w:p>
-            <w:pPr>
-              <w:jc w:val="both"/>
-              <w:rPr>
-                <w:b/>
-                <w:sz w:val="32"/>
-                <w:u w:val="single"/>
-              </w:rPr>
-            </w:pPr>
-          </w:p>
-        </w:tc>
-      </w:tr>
-      <w:tr>
-        <w:tc>
-          <w:tcPr>
-            <w:tcW w:w="1877" w:type="dxa"/>
-          </w:tcPr>
-          <w:p>
-            <w:pPr>
-              <w:pStyle w:val="ListParagraph"/>
-              <w:ind w:left="1080"/>
-              <w:jc w:val="both"/>
-              <w:rPr>
-                <w:sz w:val="26"/>
-              </w:rPr>
-            </w:pPr>
-            <w:r>
-              <w:rPr>
-                <w:sz w:val="26"/>
-              </w:rPr>
-              <w:t>6</w:t>
-            </w:r>
-          </w:p>
-        </w:tc>
-        <w:tc>
-          <w:tcPr>
-            <w:tcW w:w="7987" w:type="dxa"/>
+            <w:tcW w:w="9137" w:type="dxa"/>
           </w:tcPr>
           <w:p>
             <w:pPr>
@@ -419,6 +277,12 @@
                 <w:sz w:val="26"/>
               </w:rPr>
               <w:t>Rules and common standards for using framework</w:t>
+            </w:r>
+            <w:r>
+              <w:rPr>
+                <w:sz w:val="26"/>
+              </w:rPr>
+              <w:t>.</w:t>
             </w:r>
           </w:p>
         </w:tc>
@@ -567,25 +431,21 @@
         </w:numPr>
         <w:ind w:left="-180"/>
         <w:rPr>
-          <w:rFonts w:asciiTheme="minorHAnsi" w:eastAsiaTheme="minorHAnsi" w:hAnsiTheme="minorHAnsi" w:cstheme="minorBidi"/>
-          <w:bCs w:val="0"/>
-          <w:color w:val="auto"/>
-          <w:sz w:val="26"/>
-          <w:szCs w:val="22"/>
-          <w:u w:val="single"/>
-        </w:rPr>
-      </w:pPr>
-      <w:r>
-        <w:rPr>
-          <w:rFonts w:asciiTheme="minorHAnsi" w:eastAsiaTheme="minorHAnsi" w:hAnsiTheme="minorHAnsi" w:cstheme="minorBidi"/>
-          <w:bCs w:val="0"/>
-          <w:color w:val="auto"/>
-          <w:sz w:val="26"/>
-          <w:szCs w:val="22"/>
-          <w:u w:val="single"/>
+          <w:sz w:val="26"/>
+        </w:rPr>
+      </w:pPr>
+      <w:r>
+        <w:rPr>
+          <w:sz w:val="26"/>
         </w:rPr>
         <w:lastRenderedPageBreak/>
         <w:t>Automation Framework Structure</w:t>
+      </w:r>
+      <w:r>
+        <w:rPr>
+          <w:sz w:val="26"/>
+        </w:rPr>
+        <w:t>.</w:t>
       </w:r>
     </w:p>
     <w:p>
@@ -601,7 +461,7 @@
         <w:tabs>
           <w:tab w:val="left" w:pos="900"/>
         </w:tabs>
-        <w:ind w:firstLine="810"/>
+        <w:ind w:firstLine="450"/>
         <w:rPr>
           <w:sz w:val="26"/>
         </w:rPr>
@@ -611,9 +471,9 @@
           <w:sz w:val="26"/>
         </w:rPr>
         <w:drawing>
-          <wp:inline distT="0" distB="0" distL="0" distR="0" wp14:anchorId="7E0EFAF0" wp14:editId="587C2AC8">
-            <wp:extent cx="4638675" cy="1541780"/>
-            <wp:effectExtent l="0" t="0" r="9525" b="1270"/>
+          <wp:inline distT="0" distB="0" distL="0" distR="0" wp14:anchorId="5CDBCFD6" wp14:editId="479F41B7">
+            <wp:extent cx="4276724" cy="2007810"/>
+            <wp:effectExtent l="0" t="0" r="0" b="0"/>
             <wp:docPr id="1" name="Picture 1"/>
             <wp:cNvGraphicFramePr>
               <a:graphicFrameLocks xmlns:a="http://schemas.openxmlformats.org/drawingml/2006/main" noChangeAspect="1"/>
@@ -634,7 +494,7 @@
                   <pic:spPr>
                     <a:xfrm>
                       <a:off x="0" y="0"/>
-                      <a:ext cx="4638675" cy="1541780"/>
+                      <a:ext cx="4277322" cy="2008091"/>
                     </a:xfrm>
                     <a:prstGeom prst="rect">
                       <a:avLst/>
@@ -735,6 +595,7 @@
       </w:r>
       <w:r>
         <w:rPr>
+          <w:noProof/>
           <w:sz w:val="26"/>
         </w:rPr>
         <w:drawing>
@@ -821,7 +682,6 @@
           <w:sz w:val="24"/>
         </w:rPr>
       </w:pPr>
-      <w:bookmarkStart w:id="0" w:name="_GoBack"/>
       <w:r>
         <w:rPr>
           <w:b/>
@@ -831,8 +691,8 @@
         </w:rPr>
         <w:drawing>
           <wp:inline distT="0" distB="0" distL="0" distR="0">
-            <wp:extent cx="3105150" cy="1428750"/>
-            <wp:effectExtent l="0" t="0" r="0" b="0"/>
+            <wp:extent cx="2590800" cy="1192086"/>
+            <wp:effectExtent l="0" t="0" r="0" b="8255"/>
             <wp:docPr id="6" name="Picture 6"/>
             <wp:cNvGraphicFramePr>
               <a:graphicFrameLocks xmlns:a="http://schemas.openxmlformats.org/drawingml/2006/main" noChangeAspect="1"/>
@@ -862,7 +722,7 @@
                   <pic:spPr bwMode="auto">
                     <a:xfrm>
                       <a:off x="0" y="0"/>
-                      <a:ext cx="3105150" cy="1428750"/>
+                      <a:ext cx="2590800" cy="1192086"/>
                     </a:xfrm>
                     <a:prstGeom prst="rect">
                       <a:avLst/>
@@ -878,14 +738,6 @@
           </wp:inline>
         </w:drawing>
       </w:r>
-      <w:bookmarkEnd w:id="0"/>
-    </w:p>
-    <w:p>
-      <w:pPr>
-        <w:rPr>
-          <w:sz w:val="24"/>
-        </w:rPr>
-      </w:pPr>
     </w:p>
     <w:p>
       <w:pPr>
@@ -902,6 +754,7 @@
         <w:rPr>
           <w:sz w:val="26"/>
         </w:rPr>
+        <w:lastRenderedPageBreak/>
         <w:t xml:space="preserve">You can use the below code to access the test case data from </w:t>
       </w:r>
       <w:r>
@@ -921,6 +774,12 @@
           <w:sz w:val="26"/>
         </w:rPr>
         <w:t>DataSet</w:t>
+      </w:r>
+      <w:r>
+        <w:rPr>
+          <w:sz w:val="26"/>
+        </w:rPr>
+        <w:t xml:space="preserve"> structure</w:t>
       </w:r>
     </w:p>
     <w:p>
@@ -985,27 +844,7 @@
           <w:sz w:val="20"/>
           <w:szCs w:val="20"/>
         </w:rPr>
-        <w:t xml:space="preserve"> </w:t>
-      </w:r>
-      <w:proofErr w:type="gramStart"/>
-      <w:r>
-        <w:rPr>
-          <w:rFonts w:ascii="Consolas" w:hAnsi="Consolas" w:cs="Consolas"/>
-          <w:color w:val="000000"/>
-          <w:sz w:val="20"/>
-          <w:szCs w:val="20"/>
-        </w:rPr>
-        <w:t>rtmediaPageBrowser(</w:t>
-      </w:r>
-      <w:proofErr w:type="gramEnd"/>
-      <w:r>
-        <w:rPr>
-          <w:rFonts w:ascii="Consolas" w:hAnsi="Consolas" w:cs="Consolas"/>
-          <w:color w:val="000000"/>
-          <w:sz w:val="20"/>
-          <w:szCs w:val="20"/>
-        </w:rPr>
-        <w:t>);</w:t>
+        <w:t xml:space="preserve"> rtmediaPageBrowser();</w:t>
       </w:r>
       <w:r>
         <w:rPr>
@@ -1043,119 +882,65 @@
         <w:spacing w:after="0" w:line="240" w:lineRule="auto"/>
         <w:rPr>
           <w:rFonts w:ascii="Consolas" w:hAnsi="Consolas" w:cs="Consolas"/>
-          <w:sz w:val="16"/>
-          <w:szCs w:val="20"/>
-        </w:rPr>
-      </w:pPr>
-      <w:r>
-        <w:rPr>
-          <w:rFonts w:ascii="Consolas" w:hAnsi="Consolas" w:cs="Consolas"/>
-          <w:color w:val="000000"/>
-          <w:sz w:val="20"/>
-          <w:szCs w:val="20"/>
-        </w:rPr>
-        <w:t xml:space="preserve">Hashtable&lt;String, String&gt; excellData = </w:t>
-      </w:r>
-      <w:r>
-        <w:rPr>
-          <w:rFonts w:ascii="Consolas" w:hAnsi="Consolas" w:cs="Consolas"/>
-          <w:color w:val="000000"/>
-          <w:sz w:val="16"/>
-          <w:szCs w:val="20"/>
-          <w:highlight w:val="lightGray"/>
-        </w:rPr>
-        <w:t>rtmediaPage</w:t>
-      </w:r>
-      <w:r>
-        <w:rPr>
-          <w:rFonts w:ascii="Consolas" w:hAnsi="Consolas" w:cs="Consolas"/>
-          <w:color w:val="000000"/>
-          <w:sz w:val="16"/>
-          <w:szCs w:val="20"/>
-        </w:rPr>
-        <w:t>.GetExcell_Data_As_</w:t>
-      </w:r>
-      <w:proofErr w:type="gramStart"/>
-      <w:r>
-        <w:rPr>
-          <w:rFonts w:ascii="Consolas" w:hAnsi="Consolas" w:cs="Consolas"/>
-          <w:color w:val="000000"/>
-          <w:sz w:val="16"/>
-          <w:szCs w:val="20"/>
-        </w:rPr>
-        <w:t>Hashtable(</w:t>
-      </w:r>
-      <w:proofErr w:type="gramEnd"/>
-      <w:r>
-        <w:rPr>
-          <w:rFonts w:ascii="Consolas" w:hAnsi="Consolas" w:cs="Consolas"/>
-          <w:color w:val="2A00FF"/>
-          <w:sz w:val="16"/>
-          <w:szCs w:val="20"/>
-        </w:rPr>
-        <w:t>"TC003_Login_With_Valid_UserName_and_Password.xls"</w:t>
-      </w:r>
-      <w:r>
-        <w:rPr>
-          <w:rFonts w:ascii="Consolas" w:hAnsi="Consolas" w:cs="Consolas"/>
-          <w:color w:val="000000"/>
-          <w:sz w:val="16"/>
-          <w:szCs w:val="20"/>
-        </w:rPr>
-        <w:t>);</w:t>
-      </w:r>
-    </w:p>
-    <w:p>
-      <w:pPr>
-        <w:rPr>
-          <w:rFonts w:ascii="Consolas" w:hAnsi="Consolas" w:cs="Consolas"/>
-          <w:color w:val="000000"/>
-          <w:sz w:val="20"/>
-          <w:szCs w:val="20"/>
-          <w:highlight w:val="lightGray"/>
-        </w:rPr>
-      </w:pPr>
-      <w:r>
-        <w:rPr>
-          <w:rFonts w:ascii="Consolas" w:hAnsi="Consolas" w:cs="Consolas"/>
-          <w:color w:val="000000"/>
-          <w:sz w:val="20"/>
-          <w:szCs w:val="20"/>
-          <w:highlight w:val="lightGray"/>
+          <w:color w:val="000000"/>
+          <w:sz w:val="20"/>
+          <w:szCs w:val="20"/>
+        </w:rPr>
+      </w:pPr>
+      <w:r>
+        <w:rPr>
+          <w:rFonts w:ascii="Consolas" w:hAnsi="Consolas" w:cs="Consolas"/>
+          <w:color w:val="000000"/>
+          <w:sz w:val="20"/>
+          <w:szCs w:val="20"/>
+        </w:rPr>
+        <w:t>Hashtable&lt;String, String&gt; excellData =</w:t>
+      </w:r>
+      <w:r>
+        <w:rPr>
+          <w:rFonts w:ascii="Consolas" w:hAnsi="Consolas" w:cs="Consolas"/>
+          <w:color w:val="000000"/>
+          <w:sz w:val="20"/>
+          <w:szCs w:val="20"/>
+        </w:rPr>
+        <w:t xml:space="preserve"> </w:t>
+      </w:r>
+      <w:r>
+        <w:rPr>
+          <w:rFonts w:ascii="Consolas" w:hAnsi="Consolas" w:cs="Consolas"/>
+          <w:color w:val="000000"/>
+          <w:sz w:val="18"/>
+          <w:szCs w:val="20"/>
+        </w:rPr>
+        <w:t>rtmediaPage.GetExcell_Data_As_Hashtable("TC003_Login_With_Valid_UserName_and_Password.xls");</w:t>
+      </w:r>
+    </w:p>
+    <w:p>
+      <w:pPr>
+        <w:rPr>
+          <w:rFonts w:ascii="Consolas" w:hAnsi="Consolas" w:cs="Consolas"/>
+          <w:color w:val="000000"/>
+          <w:sz w:val="20"/>
+          <w:szCs w:val="20"/>
+        </w:rPr>
+      </w:pPr>
+      <w:r>
+        <w:rPr>
+          <w:rFonts w:ascii="Consolas" w:hAnsi="Consolas" w:cs="Consolas"/>
+          <w:color w:val="000000"/>
+          <w:sz w:val="20"/>
+          <w:szCs w:val="20"/>
         </w:rPr>
         <w:br/>
       </w:r>
-      <w:proofErr w:type="gramStart"/>
-      <w:r>
-        <w:rPr>
-          <w:rFonts w:ascii="Consolas" w:hAnsi="Consolas" w:cs="Consolas"/>
-          <w:color w:val="000000"/>
-          <w:sz w:val="20"/>
-          <w:szCs w:val="20"/>
-          <w:highlight w:val="lightGray"/>
-        </w:rPr>
-        <w:t>excellData</w:t>
-      </w:r>
-      <w:r>
-        <w:rPr>
-          <w:rFonts w:ascii="Consolas" w:hAnsi="Consolas" w:cs="Consolas"/>
-          <w:color w:val="000000"/>
-          <w:sz w:val="20"/>
-          <w:szCs w:val="20"/>
-          <w:highlight w:val="lightGray"/>
-        </w:rPr>
-        <w:t>.get(</w:t>
-      </w:r>
-      <w:proofErr w:type="gramEnd"/>
-      <w:r>
-        <w:rPr>
-          <w:rFonts w:ascii="Consolas" w:hAnsi="Consolas" w:cs="Consolas"/>
-          <w:color w:val="000000"/>
-          <w:sz w:val="20"/>
-          <w:szCs w:val="20"/>
-          <w:highlight w:val="lightGray"/>
-        </w:rPr>
-        <w:t>"username")</w:t>
+      <w:r>
+        <w:rPr>
+          <w:rFonts w:ascii="Consolas" w:hAnsi="Consolas" w:cs="Consolas"/>
+          <w:color w:val="000000"/>
+          <w:sz w:val="20"/>
+          <w:szCs w:val="20"/>
+        </w:rPr>
+        <w:t>excellData.get("username")</w:t>
       </w:r>
     </w:p>
     <w:p>
@@ -1221,19 +1006,35 @@
         </w:rPr>
         <w:t xml:space="preserve">Collection of common methods required </w:t>
       </w:r>
-      <w:proofErr w:type="gramStart"/>
-      <w:r>
-        <w:rPr>
-          <w:sz w:val="26"/>
-        </w:rPr>
-        <w:t>to perform</w:t>
-      </w:r>
-      <w:proofErr w:type="gramEnd"/>
-      <w:r>
-        <w:rPr>
-          <w:sz w:val="26"/>
-        </w:rPr>
-        <w:t xml:space="preserve"> action and storing them in one pace makes it easier to reuse the code across the test cases.</w:t>
+      <w:r>
+        <w:rPr>
+          <w:sz w:val="26"/>
+        </w:rPr>
+        <w:t xml:space="preserve">for </w:t>
+      </w:r>
+      <w:r>
+        <w:rPr>
+          <w:sz w:val="26"/>
+        </w:rPr>
+        <w:t>performing</w:t>
+      </w:r>
+      <w:r>
+        <w:rPr>
+          <w:sz w:val="26"/>
+        </w:rPr>
+        <w:t xml:space="preserve"> action and storing them in one p</w:t>
+      </w:r>
+      <w:r>
+        <w:rPr>
+          <w:sz w:val="26"/>
+        </w:rPr>
+        <w:t>l</w:t>
+      </w:r>
+      <w:r>
+        <w:rPr>
+          <w:sz w:val="26"/>
+        </w:rPr>
+        <w:t>ace makes it easier to reuse the code across the test cases.</w:t>
       </w:r>
     </w:p>
     <w:p>
@@ -1247,10 +1048,10 @@
           <w:sz w:val="26"/>
         </w:rPr>
         <w:drawing>
-          <wp:inline distT="0" distB="0" distL="0" distR="0" wp14:anchorId="1DA72B69" wp14:editId="79034C9D">
-            <wp:extent cx="3991532" cy="3010320"/>
-            <wp:effectExtent l="0" t="0" r="9525" b="0"/>
-            <wp:docPr id="3" name="Picture 3"/>
+          <wp:inline distT="0" distB="0" distL="0" distR="0" wp14:anchorId="3FE5A5FC" wp14:editId="5011C777">
+            <wp:extent cx="3410426" cy="2181530"/>
+            <wp:effectExtent l="0" t="0" r="0" b="9525"/>
+            <wp:docPr id="5" name="Picture 5"/>
             <wp:cNvGraphicFramePr>
               <a:graphicFrameLocks xmlns:a="http://schemas.openxmlformats.org/drawingml/2006/main" noChangeAspect="1"/>
             </wp:cNvGraphicFramePr>
@@ -1270,7 +1071,7 @@
                   <pic:spPr>
                     <a:xfrm>
                       <a:off x="0" y="0"/>
-                      <a:ext cx="3991532" cy="3010320"/>
+                      <a:ext cx="3410426" cy="2181530"/>
                     </a:xfrm>
                     <a:prstGeom prst="rect">
                       <a:avLst/>
@@ -1289,6 +1090,437 @@
           <w:sz w:val="26"/>
         </w:rPr>
       </w:pPr>
+      <w:r>
+        <w:rPr>
+          <w:sz w:val="26"/>
+        </w:rPr>
+        <w:t xml:space="preserve">Example for using </w:t>
+      </w:r>
+      <w:r>
+        <w:rPr>
+          <w:sz w:val="26"/>
+        </w:rPr>
+        <w:t>Page Classes.</w:t>
+      </w:r>
+    </w:p>
+    <w:p>
+      <w:pPr>
+        <w:autoSpaceDE w:val="0"/>
+        <w:autoSpaceDN w:val="0"/>
+        <w:adjustRightInd w:val="0"/>
+        <w:spacing w:after="0" w:line="240" w:lineRule="auto"/>
+        <w:rPr>
+          <w:rFonts w:ascii="Consolas" w:hAnsi="Consolas" w:cs="Consolas"/>
+          <w:sz w:val="20"/>
+          <w:szCs w:val="20"/>
+        </w:rPr>
+      </w:pPr>
+      <w:r>
+        <w:rPr>
+          <w:rFonts w:ascii="Consolas" w:hAnsi="Consolas" w:cs="Consolas"/>
+          <w:color w:val="3F7F5F"/>
+          <w:sz w:val="20"/>
+          <w:szCs w:val="20"/>
+        </w:rPr>
+        <w:t>// Create Page Object</w:t>
+      </w:r>
+    </w:p>
+    <w:p>
+      <w:pPr>
+        <w:autoSpaceDE w:val="0"/>
+        <w:autoSpaceDN w:val="0"/>
+        <w:adjustRightInd w:val="0"/>
+        <w:spacing w:after="0" w:line="240" w:lineRule="auto"/>
+        <w:rPr>
+          <w:rFonts w:ascii="Consolas" w:hAnsi="Consolas" w:cs="Consolas"/>
+          <w:sz w:val="20"/>
+          <w:szCs w:val="20"/>
+        </w:rPr>
+      </w:pPr>
+      <w:r>
+        <w:rPr>
+          <w:rFonts w:ascii="Consolas" w:hAnsi="Consolas" w:cs="Consolas"/>
+          <w:color w:val="000000"/>
+          <w:sz w:val="20"/>
+          <w:szCs w:val="20"/>
+        </w:rPr>
+        <w:t xml:space="preserve">rtmediaPageBrowser rtmediaPage = </w:t>
+      </w:r>
+      <w:r>
+        <w:rPr>
+          <w:rFonts w:ascii="Consolas" w:hAnsi="Consolas" w:cs="Consolas"/>
+          <w:b/>
+          <w:bCs/>
+          <w:color w:val="7F0055"/>
+          <w:sz w:val="20"/>
+          <w:szCs w:val="20"/>
+        </w:rPr>
+        <w:t>new</w:t>
+      </w:r>
+      <w:r>
+        <w:rPr>
+          <w:rFonts w:ascii="Consolas" w:hAnsi="Consolas" w:cs="Consolas"/>
+          <w:color w:val="000000"/>
+          <w:sz w:val="20"/>
+          <w:szCs w:val="20"/>
+        </w:rPr>
+        <w:t xml:space="preserve"> rtmediaPageBrowser();</w:t>
+      </w:r>
+      <w:r>
+        <w:rPr>
+          <w:rFonts w:ascii="Consolas" w:hAnsi="Consolas" w:cs="Consolas"/>
+          <w:color w:val="000000"/>
+          <w:sz w:val="20"/>
+          <w:szCs w:val="20"/>
+        </w:rPr>
+        <w:tab/>
+      </w:r>
+      <w:r>
+        <w:rPr>
+          <w:rFonts w:ascii="Consolas" w:hAnsi="Consolas" w:cs="Consolas"/>
+          <w:color w:val="000000"/>
+          <w:sz w:val="20"/>
+          <w:szCs w:val="20"/>
+        </w:rPr>
+        <w:tab/>
+      </w:r>
+    </w:p>
+    <w:p>
+      <w:pPr>
+        <w:autoSpaceDE w:val="0"/>
+        <w:autoSpaceDN w:val="0"/>
+        <w:adjustRightInd w:val="0"/>
+        <w:spacing w:after="0" w:line="240" w:lineRule="auto"/>
+        <w:rPr>
+          <w:rFonts w:ascii="Consolas" w:hAnsi="Consolas" w:cs="Consolas"/>
+          <w:sz w:val="20"/>
+          <w:szCs w:val="20"/>
+        </w:rPr>
+      </w:pPr>
+      <w:r>
+        <w:rPr>
+          <w:rFonts w:ascii="Consolas" w:hAnsi="Consolas" w:cs="Consolas"/>
+          <w:color w:val="000000"/>
+          <w:sz w:val="20"/>
+          <w:szCs w:val="20"/>
+        </w:rPr>
+        <w:tab/>
+      </w:r>
+      <w:r>
+        <w:rPr>
+          <w:rFonts w:ascii="Consolas" w:hAnsi="Consolas" w:cs="Consolas"/>
+          <w:color w:val="000000"/>
+          <w:sz w:val="20"/>
+          <w:szCs w:val="20"/>
+        </w:rPr>
+        <w:tab/>
+      </w:r>
+    </w:p>
+    <w:p>
+      <w:pPr>
+        <w:autoSpaceDE w:val="0"/>
+        <w:autoSpaceDN w:val="0"/>
+        <w:adjustRightInd w:val="0"/>
+        <w:spacing w:after="0" w:line="240" w:lineRule="auto"/>
+        <w:rPr>
+          <w:rFonts w:ascii="Consolas" w:hAnsi="Consolas" w:cs="Consolas"/>
+          <w:sz w:val="20"/>
+          <w:szCs w:val="20"/>
+        </w:rPr>
+      </w:pPr>
+      <w:r>
+        <w:rPr>
+          <w:rFonts w:ascii="Consolas" w:hAnsi="Consolas" w:cs="Consolas"/>
+          <w:color w:val="3F7F5F"/>
+          <w:sz w:val="20"/>
+          <w:szCs w:val="20"/>
+        </w:rPr>
+        <w:t>//Get Test data</w:t>
+      </w:r>
+    </w:p>
+    <w:p>
+      <w:pPr>
+        <w:autoSpaceDE w:val="0"/>
+        <w:autoSpaceDN w:val="0"/>
+        <w:adjustRightInd w:val="0"/>
+        <w:spacing w:after="0" w:line="240" w:lineRule="auto"/>
+        <w:rPr>
+          <w:rFonts w:ascii="Consolas" w:hAnsi="Consolas" w:cs="Consolas"/>
+          <w:color w:val="000000"/>
+          <w:sz w:val="20"/>
+          <w:szCs w:val="20"/>
+        </w:rPr>
+      </w:pPr>
+      <w:r>
+        <w:rPr>
+          <w:rFonts w:ascii="Consolas" w:hAnsi="Consolas" w:cs="Consolas"/>
+          <w:color w:val="000000"/>
+          <w:sz w:val="20"/>
+          <w:szCs w:val="20"/>
+        </w:rPr>
+        <w:t>Hashtable&lt;String, String&gt; excellData =</w:t>
+      </w:r>
+    </w:p>
+    <w:p>
+      <w:pPr>
+        <w:autoSpaceDE w:val="0"/>
+        <w:autoSpaceDN w:val="0"/>
+        <w:adjustRightInd w:val="0"/>
+        <w:spacing w:after="0" w:line="240" w:lineRule="auto"/>
+        <w:rPr>
+          <w:rFonts w:ascii="Consolas" w:hAnsi="Consolas" w:cs="Consolas"/>
+          <w:sz w:val="20"/>
+          <w:szCs w:val="20"/>
+        </w:rPr>
+      </w:pPr>
+      <w:r>
+        <w:rPr>
+          <w:rFonts w:ascii="Consolas" w:hAnsi="Consolas" w:cs="Consolas"/>
+          <w:color w:val="000000"/>
+          <w:sz w:val="20"/>
+          <w:szCs w:val="20"/>
+        </w:rPr>
+        <w:t>rtmediaPage.GetExcell_Data_As_Hashtable(</w:t>
+      </w:r>
+      <w:r>
+        <w:rPr>
+          <w:rFonts w:ascii="Consolas" w:hAnsi="Consolas" w:cs="Consolas"/>
+          <w:color w:val="2A00FF"/>
+          <w:sz w:val="20"/>
+          <w:szCs w:val="20"/>
+        </w:rPr>
+        <w:t>"TC001_Verify_Sigup_on_rtMedia_NewUser.xls"</w:t>
+      </w:r>
+      <w:r>
+        <w:rPr>
+          <w:rFonts w:ascii="Consolas" w:hAnsi="Consolas" w:cs="Consolas"/>
+          <w:color w:val="000000"/>
+          <w:sz w:val="20"/>
+          <w:szCs w:val="20"/>
+        </w:rPr>
+        <w:t>);</w:t>
+      </w:r>
+    </w:p>
+    <w:p>
+      <w:pPr>
+        <w:autoSpaceDE w:val="0"/>
+        <w:autoSpaceDN w:val="0"/>
+        <w:adjustRightInd w:val="0"/>
+        <w:spacing w:after="0" w:line="240" w:lineRule="auto"/>
+        <w:rPr>
+          <w:rFonts w:ascii="Consolas" w:hAnsi="Consolas" w:cs="Consolas"/>
+          <w:sz w:val="20"/>
+          <w:szCs w:val="20"/>
+        </w:rPr>
+      </w:pPr>
+      <w:r>
+        <w:rPr>
+          <w:rFonts w:ascii="Consolas" w:hAnsi="Consolas" w:cs="Consolas"/>
+          <w:color w:val="000000"/>
+          <w:sz w:val="20"/>
+          <w:szCs w:val="20"/>
+        </w:rPr>
+        <w:tab/>
+      </w:r>
+      <w:r>
+        <w:rPr>
+          <w:rFonts w:ascii="Consolas" w:hAnsi="Consolas" w:cs="Consolas"/>
+          <w:color w:val="000000"/>
+          <w:sz w:val="20"/>
+          <w:szCs w:val="20"/>
+        </w:rPr>
+        <w:tab/>
+      </w:r>
+      <w:r>
+        <w:rPr>
+          <w:rFonts w:ascii="Consolas" w:hAnsi="Consolas" w:cs="Consolas"/>
+          <w:color w:val="000000"/>
+          <w:sz w:val="20"/>
+          <w:szCs w:val="20"/>
+        </w:rPr>
+        <w:tab/>
+      </w:r>
+    </w:p>
+    <w:p>
+      <w:pPr>
+        <w:autoSpaceDE w:val="0"/>
+        <w:autoSpaceDN w:val="0"/>
+        <w:adjustRightInd w:val="0"/>
+        <w:spacing w:after="0" w:line="240" w:lineRule="auto"/>
+        <w:rPr>
+          <w:rFonts w:ascii="Consolas" w:hAnsi="Consolas" w:cs="Consolas"/>
+          <w:sz w:val="20"/>
+          <w:szCs w:val="20"/>
+        </w:rPr>
+      </w:pPr>
+      <w:r>
+        <w:rPr>
+          <w:rFonts w:ascii="Consolas" w:hAnsi="Consolas" w:cs="Consolas"/>
+          <w:color w:val="3F7F5F"/>
+          <w:sz w:val="20"/>
+          <w:szCs w:val="20"/>
+        </w:rPr>
+        <w:t>//Start Home Page</w:t>
+      </w:r>
+    </w:p>
+    <w:p>
+      <w:pPr>
+        <w:autoSpaceDE w:val="0"/>
+        <w:autoSpaceDN w:val="0"/>
+        <w:adjustRightInd w:val="0"/>
+        <w:spacing w:after="0" w:line="240" w:lineRule="auto"/>
+        <w:rPr>
+          <w:rFonts w:ascii="Consolas" w:hAnsi="Consolas" w:cs="Consolas"/>
+          <w:sz w:val="20"/>
+          <w:szCs w:val="20"/>
+        </w:rPr>
+      </w:pPr>
+      <w:r>
+        <w:rPr>
+          <w:rFonts w:ascii="Consolas" w:hAnsi="Consolas" w:cs="Consolas"/>
+          <w:color w:val="000000"/>
+          <w:sz w:val="20"/>
+          <w:szCs w:val="20"/>
+        </w:rPr>
+        <w:t>rtmediaPage.Start_Home_Page();</w:t>
+      </w:r>
+    </w:p>
+    <w:p>
+      <w:pPr>
+        <w:autoSpaceDE w:val="0"/>
+        <w:autoSpaceDN w:val="0"/>
+        <w:adjustRightInd w:val="0"/>
+        <w:spacing w:after="0" w:line="240" w:lineRule="auto"/>
+        <w:rPr>
+          <w:rFonts w:ascii="Consolas" w:hAnsi="Consolas" w:cs="Consolas"/>
+          <w:sz w:val="20"/>
+          <w:szCs w:val="20"/>
+        </w:rPr>
+      </w:pPr>
+      <w:r>
+        <w:rPr>
+          <w:rFonts w:ascii="Consolas" w:hAnsi="Consolas" w:cs="Consolas"/>
+          <w:color w:val="000000"/>
+          <w:sz w:val="20"/>
+          <w:szCs w:val="20"/>
+        </w:rPr>
+        <w:t xml:space="preserve">SignUpPageBuilder SignUpPage = </w:t>
+      </w:r>
+      <w:r>
+        <w:rPr>
+          <w:rFonts w:ascii="Consolas" w:hAnsi="Consolas" w:cs="Consolas"/>
+          <w:b/>
+          <w:bCs/>
+          <w:color w:val="7F0055"/>
+          <w:sz w:val="20"/>
+          <w:szCs w:val="20"/>
+        </w:rPr>
+        <w:t>new</w:t>
+      </w:r>
+      <w:r>
+        <w:rPr>
+          <w:rFonts w:ascii="Consolas" w:hAnsi="Consolas" w:cs="Consolas"/>
+          <w:color w:val="000000"/>
+          <w:sz w:val="20"/>
+          <w:szCs w:val="20"/>
+        </w:rPr>
+        <w:t xml:space="preserve"> SignUpPageBuilder();</w:t>
+      </w:r>
+      <w:r>
+        <w:rPr>
+          <w:rFonts w:ascii="Consolas" w:hAnsi="Consolas" w:cs="Consolas"/>
+          <w:color w:val="000000"/>
+          <w:sz w:val="20"/>
+          <w:szCs w:val="20"/>
+        </w:rPr>
+        <w:tab/>
+      </w:r>
+    </w:p>
+    <w:p>
+      <w:pPr>
+        <w:rPr>
+          <w:rFonts w:ascii="Consolas" w:hAnsi="Consolas" w:cs="Consolas"/>
+          <w:color w:val="000000"/>
+          <w:sz w:val="20"/>
+          <w:szCs w:val="20"/>
+        </w:rPr>
+      </w:pPr>
+      <w:r>
+        <w:rPr>
+          <w:rFonts w:ascii="Consolas" w:hAnsi="Consolas" w:cs="Consolas"/>
+          <w:color w:val="000000"/>
+          <w:sz w:val="20"/>
+          <w:szCs w:val="20"/>
+        </w:rPr>
+        <w:t>SignUpPage.</w:t>
+      </w:r>
+      <w:r>
+        <w:rPr>
+          <w:rFonts w:ascii="Consolas" w:hAnsi="Consolas" w:cs="Consolas"/>
+          <w:color w:val="000000"/>
+          <w:sz w:val="20"/>
+          <w:szCs w:val="20"/>
+          <w:u w:val="single"/>
+        </w:rPr>
+        <w:t>setUsername</w:t>
+      </w:r>
+      <w:r>
+        <w:rPr>
+          <w:rFonts w:ascii="Consolas" w:hAnsi="Consolas" w:cs="Consolas"/>
+          <w:color w:val="000000"/>
+          <w:sz w:val="20"/>
+          <w:szCs w:val="20"/>
+        </w:rPr>
+        <w:t>(excellData.get(</w:t>
+      </w:r>
+      <w:r>
+        <w:rPr>
+          <w:rFonts w:ascii="Consolas" w:hAnsi="Consolas" w:cs="Consolas"/>
+          <w:color w:val="2A00FF"/>
+          <w:sz w:val="20"/>
+          <w:szCs w:val="20"/>
+        </w:rPr>
+        <w:t>"signup_username"</w:t>
+      </w:r>
+      <w:r>
+        <w:rPr>
+          <w:rFonts w:ascii="Consolas" w:hAnsi="Consolas" w:cs="Consolas"/>
+          <w:color w:val="000000"/>
+          <w:sz w:val="20"/>
+          <w:szCs w:val="20"/>
+        </w:rPr>
+        <w:t>));</w:t>
+      </w:r>
+      <w:r>
+        <w:rPr>
+          <w:rFonts w:ascii="Consolas" w:hAnsi="Consolas" w:cs="Consolas"/>
+          <w:color w:val="000000"/>
+          <w:sz w:val="20"/>
+          <w:szCs w:val="20"/>
+        </w:rPr>
+        <w:br/>
+        <w:t>. . . . .</w:t>
+      </w:r>
+      <w:r>
+        <w:rPr>
+          <w:rFonts w:ascii="Consolas" w:hAnsi="Consolas" w:cs="Consolas"/>
+          <w:color w:val="000000"/>
+          <w:sz w:val="20"/>
+          <w:szCs w:val="20"/>
+        </w:rPr>
+        <w:br/>
+        <w:t>. . . . .</w:t>
+      </w:r>
+    </w:p>
+    <w:p>
+      <w:pPr>
+        <w:rPr>
+          <w:rFonts w:ascii="Consolas" w:hAnsi="Consolas" w:cs="Consolas"/>
+          <w:color w:val="000000"/>
+          <w:sz w:val="20"/>
+          <w:szCs w:val="20"/>
+        </w:rPr>
+      </w:pPr>
     </w:p>
     <w:p>
       <w:pPr>
@@ -1300,7 +1532,6 @@
         <w:tabs>
           <w:tab w:val="left" w:pos="360"/>
         </w:tabs>
-        <w:ind w:left="90" w:hanging="180"/>
         <w:rPr>
           <w:sz w:val="26"/>
           <w:u w:val="single"/>
@@ -1311,25 +1542,67 @@
           <w:sz w:val="26"/>
           <w:u w:val="single"/>
         </w:rPr>
-        <w:t>LibraryPackage</w:t>
-      </w:r>
-    </w:p>
-    <w:p>
-      <w:pPr>
-        <w:rPr>
-          <w:sz w:val="26"/>
-        </w:rPr>
-      </w:pPr>
-      <w:r>
-        <w:rPr>
-          <w:sz w:val="26"/>
-        </w:rPr>
         <w:lastRenderedPageBreak/>
+        <w:t>MediaFiles</w:t>
+      </w:r>
+    </w:p>
+    <w:p>
+      <w:pPr>
+        <w:pStyle w:val="ListParagraph"/>
+        <w:tabs>
+          <w:tab w:val="left" w:pos="360"/>
+        </w:tabs>
+        <w:rPr>
+          <w:sz w:val="26"/>
+          <w:u w:val="single"/>
+        </w:rPr>
+      </w:pPr>
+      <w:r>
+        <w:rPr>
+          <w:sz w:val="26"/>
+        </w:rPr>
+        <w:t xml:space="preserve">This directory is </w:t>
+      </w:r>
+      <w:r>
+        <w:rPr>
+          <w:sz w:val="26"/>
+        </w:rPr>
+        <w:t xml:space="preserve">used to store all the </w:t>
+      </w:r>
+      <w:r>
+        <w:rPr>
+          <w:sz w:val="26"/>
+        </w:rPr>
+        <w:t xml:space="preserve">media files </w:t>
+      </w:r>
+      <w:r>
+        <w:rPr>
+          <w:sz w:val="26"/>
+        </w:rPr>
+        <w:t xml:space="preserve">which are required to </w:t>
+      </w:r>
+      <w:r>
+        <w:rPr>
+          <w:sz w:val="26"/>
+        </w:rPr>
+        <w:t xml:space="preserve">use in test cases </w:t>
+      </w:r>
+    </w:p>
+    <w:p>
+      <w:pPr>
+        <w:rPr>
+          <w:sz w:val="26"/>
+        </w:rPr>
+      </w:pPr>
+      <w:r>
+        <w:rPr>
+          <w:sz w:val="26"/>
+        </w:rPr>
         <w:drawing>
-          <wp:inline distT="0" distB="0" distL="0" distR="0" wp14:anchorId="3185ADE4" wp14:editId="194D5425">
-            <wp:extent cx="4429744" cy="3048426"/>
-            <wp:effectExtent l="0" t="0" r="9525" b="0"/>
-            <wp:docPr id="4" name="Picture 4"/>
+          <wp:inline distT="0" distB="0" distL="0" distR="0" wp14:anchorId="2A2C639A" wp14:editId="09E11582">
+            <wp:extent cx="2543530" cy="2010056"/>
+            <wp:effectExtent l="0" t="0" r="0" b="9525"/>
+            <wp:docPr id="7" name="Picture 7"/>
             <wp:cNvGraphicFramePr>
               <a:graphicFrameLocks xmlns:a="http://schemas.openxmlformats.org/drawingml/2006/main" noChangeAspect="1"/>
             </wp:cNvGraphicFramePr>
@@ -1349,7 +1622,7 @@
                   <pic:spPr>
                     <a:xfrm>
                       <a:off x="0" y="0"/>
-                      <a:ext cx="4429744" cy="3048426"/>
+                      <a:ext cx="2543530" cy="2010056"/>
                     </a:xfrm>
                     <a:prstGeom prst="rect">
                       <a:avLst/>
@@ -1368,136 +1641,799 @@
           <w:sz w:val="26"/>
         </w:rPr>
       </w:pPr>
-    </w:p>
-    <w:p>
-      <w:pPr>
-        <w:rPr>
-          <w:sz w:val="26"/>
-        </w:rPr>
-      </w:pPr>
-    </w:p>
-    <w:p>
-      <w:pPr>
-        <w:rPr>
-          <w:sz w:val="26"/>
-        </w:rPr>
-      </w:pPr>
-    </w:p>
-    <w:p>
-      <w:pPr>
-        <w:rPr>
-          <w:sz w:val="26"/>
-        </w:rPr>
-      </w:pPr>
-    </w:p>
-    <w:p>
-      <w:pPr>
-        <w:rPr>
-          <w:sz w:val="26"/>
-        </w:rPr>
-      </w:pPr>
-    </w:p>
-    <w:p>
-      <w:pPr>
-        <w:rPr>
-          <w:sz w:val="26"/>
-        </w:rPr>
-      </w:pPr>
+      <w:r>
+        <w:rPr>
+          <w:sz w:val="26"/>
+        </w:rPr>
+        <w:t xml:space="preserve">Example for using </w:t>
+      </w:r>
+      <w:r>
+        <w:rPr>
+          <w:sz w:val="26"/>
+        </w:rPr>
+        <w:t>Media Files</w:t>
+      </w:r>
+      <w:r>
+        <w:rPr>
+          <w:sz w:val="26"/>
+        </w:rPr>
+        <w:t xml:space="preserve"> for upload</w:t>
+      </w:r>
+      <w:r>
+        <w:rPr>
+          <w:sz w:val="26"/>
+        </w:rPr>
+        <w:t>.</w:t>
+      </w:r>
+    </w:p>
+    <w:p>
+      <w:pPr>
+        <w:autoSpaceDE w:val="0"/>
+        <w:autoSpaceDN w:val="0"/>
+        <w:adjustRightInd w:val="0"/>
+        <w:spacing w:after="0" w:line="240" w:lineRule="auto"/>
+        <w:rPr>
+          <w:rFonts w:ascii="Consolas" w:hAnsi="Consolas" w:cs="Consolas"/>
+          <w:b/>
+          <w:color w:val="3F7F5F"/>
+          <w:sz w:val="20"/>
+          <w:szCs w:val="20"/>
+        </w:rPr>
+      </w:pPr>
+      <w:r>
+        <w:rPr>
+          <w:rFonts w:ascii="Consolas" w:hAnsi="Consolas" w:cs="Consolas"/>
+          <w:b/>
+          <w:color w:val="3F7F5F"/>
+          <w:sz w:val="20"/>
+          <w:szCs w:val="20"/>
+        </w:rPr>
+        <w:t xml:space="preserve">// Upload content on </w:t>
+      </w:r>
+      <w:r>
+        <w:rPr>
+          <w:rFonts w:ascii="Consolas" w:hAnsi="Consolas" w:cs="Consolas"/>
+          <w:b/>
+          <w:color w:val="3F7F5F"/>
+          <w:sz w:val="20"/>
+          <w:szCs w:val="20"/>
+        </w:rPr>
+        <w:t>Media</w:t>
+      </w:r>
+      <w:r>
+        <w:rPr>
+          <w:rFonts w:ascii="Consolas" w:hAnsi="Consolas" w:cs="Consolas"/>
+          <w:b/>
+          <w:color w:val="3F7F5F"/>
+          <w:sz w:val="20"/>
+          <w:szCs w:val="20"/>
+        </w:rPr>
+        <w:t xml:space="preserve"> </w:t>
+      </w:r>
+      <w:r>
+        <w:rPr>
+          <w:rFonts w:ascii="Consolas" w:hAnsi="Consolas" w:cs="Consolas"/>
+          <w:b/>
+          <w:color w:val="3F7F5F"/>
+          <w:sz w:val="20"/>
+          <w:szCs w:val="20"/>
+        </w:rPr>
+        <w:t>Page</w:t>
+      </w:r>
+      <w:r>
+        <w:rPr>
+          <w:rFonts w:ascii="Consolas" w:hAnsi="Consolas" w:cs="Consolas"/>
+          <w:b/>
+          <w:color w:val="3F7F5F"/>
+          <w:sz w:val="20"/>
+          <w:szCs w:val="20"/>
+        </w:rPr>
+        <w:t xml:space="preserve"> </w:t>
+      </w:r>
+    </w:p>
+    <w:p>
+      <w:pPr>
+        <w:autoSpaceDE w:val="0"/>
+        <w:autoSpaceDN w:val="0"/>
+        <w:adjustRightInd w:val="0"/>
+        <w:spacing w:after="0" w:line="240" w:lineRule="auto"/>
+        <w:ind w:firstLine="720"/>
+        <w:rPr>
+          <w:rFonts w:ascii="Consolas" w:hAnsi="Consolas" w:cs="Consolas"/>
+          <w:sz w:val="20"/>
+          <w:szCs w:val="20"/>
+        </w:rPr>
+      </w:pPr>
+      <w:r>
+        <w:rPr>
+          <w:rFonts w:ascii="Consolas" w:hAnsi="Consolas" w:cs="Consolas"/>
+          <w:color w:val="3F7F5F"/>
+          <w:sz w:val="20"/>
+          <w:szCs w:val="20"/>
+        </w:rPr>
+        <w:t>// Create Media Page Object</w:t>
+      </w:r>
+    </w:p>
+    <w:p>
+      <w:pPr>
+        <w:autoSpaceDE w:val="0"/>
+        <w:autoSpaceDN w:val="0"/>
+        <w:adjustRightInd w:val="0"/>
+        <w:spacing w:after="0" w:line="240" w:lineRule="auto"/>
+        <w:rPr>
+          <w:rFonts w:ascii="Consolas" w:hAnsi="Consolas" w:cs="Consolas"/>
+          <w:sz w:val="20"/>
+          <w:szCs w:val="20"/>
+        </w:rPr>
+      </w:pPr>
+      <w:r>
+        <w:rPr>
+          <w:rFonts w:ascii="Consolas" w:hAnsi="Consolas" w:cs="Consolas"/>
+          <w:color w:val="000000"/>
+          <w:sz w:val="20"/>
+          <w:szCs w:val="20"/>
+        </w:rPr>
+        <w:t xml:space="preserve"> </w:t>
+      </w:r>
+      <w:r>
+        <w:rPr>
+          <w:rFonts w:ascii="Consolas" w:hAnsi="Consolas" w:cs="Consolas"/>
+          <w:color w:val="000000"/>
+          <w:sz w:val="20"/>
+          <w:szCs w:val="20"/>
+        </w:rPr>
+        <w:tab/>
+      </w:r>
+      <w:r>
+        <w:rPr>
+          <w:rFonts w:ascii="Consolas" w:hAnsi="Consolas" w:cs="Consolas"/>
+          <w:color w:val="000000"/>
+          <w:sz w:val="20"/>
+          <w:szCs w:val="20"/>
+        </w:rPr>
+        <w:t>MediaPageBuilder MediaPage =</w:t>
+      </w:r>
+      <w:r>
+        <w:rPr>
+          <w:rFonts w:ascii="Consolas" w:hAnsi="Consolas" w:cs="Consolas"/>
+          <w:b/>
+          <w:bCs/>
+          <w:color w:val="7F0055"/>
+          <w:sz w:val="20"/>
+          <w:szCs w:val="20"/>
+        </w:rPr>
+        <w:t>new</w:t>
+      </w:r>
+      <w:r>
+        <w:rPr>
+          <w:rFonts w:ascii="Consolas" w:hAnsi="Consolas" w:cs="Consolas"/>
+          <w:color w:val="000000"/>
+          <w:sz w:val="20"/>
+          <w:szCs w:val="20"/>
+        </w:rPr>
+        <w:t xml:space="preserve"> MediaPageBuilder();</w:t>
+      </w:r>
+    </w:p>
+    <w:p>
+      <w:pPr>
+        <w:autoSpaceDE w:val="0"/>
+        <w:autoSpaceDN w:val="0"/>
+        <w:adjustRightInd w:val="0"/>
+        <w:spacing w:after="0" w:line="240" w:lineRule="auto"/>
+        <w:ind w:left="720"/>
+        <w:rPr>
+          <w:rFonts w:ascii="Consolas" w:hAnsi="Consolas" w:cs="Consolas"/>
+          <w:sz w:val="20"/>
+          <w:szCs w:val="20"/>
+        </w:rPr>
+      </w:pPr>
+      <w:r>
+        <w:rPr>
+          <w:rFonts w:ascii="Consolas" w:hAnsi="Consolas" w:cs="Consolas"/>
+          <w:sz w:val="20"/>
+          <w:szCs w:val="20"/>
+        </w:rPr>
+        <w:br/>
+      </w:r>
+      <w:r>
+        <w:rPr>
+          <w:rFonts w:ascii="Consolas" w:hAnsi="Consolas" w:cs="Consolas"/>
+          <w:color w:val="3F7F5F"/>
+          <w:sz w:val="20"/>
+          <w:szCs w:val="20"/>
+        </w:rPr>
+        <w:t>// Navigate to Upload UI on Media Page</w:t>
+      </w:r>
+    </w:p>
+    <w:p>
+      <w:pPr>
+        <w:autoSpaceDE w:val="0"/>
+        <w:autoSpaceDN w:val="0"/>
+        <w:adjustRightInd w:val="0"/>
+        <w:spacing w:after="0" w:line="240" w:lineRule="auto"/>
+        <w:rPr>
+          <w:rFonts w:ascii="Consolas" w:hAnsi="Consolas" w:cs="Consolas"/>
+          <w:sz w:val="20"/>
+          <w:szCs w:val="20"/>
+        </w:rPr>
+      </w:pPr>
+      <w:r>
+        <w:rPr>
+          <w:rFonts w:ascii="Consolas" w:hAnsi="Consolas" w:cs="Consolas"/>
+          <w:color w:val="000000"/>
+          <w:sz w:val="20"/>
+          <w:szCs w:val="20"/>
+        </w:rPr>
+        <w:tab/>
+        <w:t>MediaPage.Navigate_to_UploadUI();</w:t>
+      </w:r>
+    </w:p>
+    <w:p>
+      <w:pPr>
+        <w:autoSpaceDE w:val="0"/>
+        <w:autoSpaceDN w:val="0"/>
+        <w:adjustRightInd w:val="0"/>
+        <w:spacing w:after="0" w:line="240" w:lineRule="auto"/>
+        <w:ind w:left="720"/>
+        <w:rPr>
+          <w:rFonts w:ascii="Consolas" w:hAnsi="Consolas" w:cs="Consolas"/>
+          <w:sz w:val="20"/>
+          <w:szCs w:val="20"/>
+        </w:rPr>
+      </w:pPr>
+      <w:r>
+        <w:rPr>
+          <w:rFonts w:ascii="Consolas" w:hAnsi="Consolas" w:cs="Consolas"/>
+          <w:color w:val="3F7F5F"/>
+          <w:sz w:val="20"/>
+          <w:szCs w:val="20"/>
+        </w:rPr>
+        <w:br/>
+      </w:r>
+      <w:r>
+        <w:rPr>
+          <w:rFonts w:ascii="Consolas" w:hAnsi="Consolas" w:cs="Consolas"/>
+          <w:color w:val="3F7F5F"/>
+          <w:sz w:val="20"/>
+          <w:szCs w:val="20"/>
+        </w:rPr>
+        <w:t>// Upload File with default settings for Album and Privacy</w:t>
+      </w:r>
+      <w:r>
+        <w:rPr>
+          <w:rFonts w:ascii="Consolas" w:hAnsi="Consolas" w:cs="Consolas"/>
+          <w:color w:val="3F7F5F"/>
+          <w:sz w:val="20"/>
+          <w:szCs w:val="20"/>
+        </w:rPr>
+        <w:tab/>
+        <w:t xml:space="preserve">    </w:t>
+      </w:r>
+    </w:p>
+    <w:p>
+      <w:pPr>
+        <w:rPr>
+          <w:sz w:val="26"/>
+        </w:rPr>
+      </w:pPr>
+      <w:r>
+        <w:rPr>
+          <w:rFonts w:ascii="Consolas" w:hAnsi="Consolas" w:cs="Consolas"/>
+          <w:color w:val="000000"/>
+          <w:sz w:val="20"/>
+          <w:szCs w:val="20"/>
+        </w:rPr>
+        <w:tab/>
+        <w:t>MediaPage.upload_File(</w:t>
+      </w:r>
+      <w:r>
+        <w:rPr>
+          <w:rFonts w:ascii="Consolas" w:hAnsi="Consolas" w:cs="Consolas"/>
+          <w:color w:val="2A00FF"/>
+          <w:sz w:val="20"/>
+          <w:szCs w:val="20"/>
+        </w:rPr>
+        <w:t>"TC005_Audio_Song.mp3"</w:t>
+      </w:r>
+      <w:r>
+        <w:rPr>
+          <w:rFonts w:ascii="Consolas" w:hAnsi="Consolas" w:cs="Consolas"/>
+          <w:color w:val="000000"/>
+          <w:sz w:val="20"/>
+          <w:szCs w:val="20"/>
+        </w:rPr>
+        <w:t>);</w:t>
+      </w:r>
+    </w:p>
+    <w:p>
+      <w:pPr>
+        <w:autoSpaceDE w:val="0"/>
+        <w:autoSpaceDN w:val="0"/>
+        <w:adjustRightInd w:val="0"/>
+        <w:spacing w:after="0" w:line="240" w:lineRule="auto"/>
+        <w:rPr>
+          <w:rFonts w:ascii="Consolas" w:hAnsi="Consolas" w:cs="Consolas"/>
+          <w:color w:val="000000"/>
+          <w:sz w:val="20"/>
+          <w:szCs w:val="20"/>
+        </w:rPr>
+      </w:pPr>
+    </w:p>
+    <w:p>
+      <w:pPr>
+        <w:autoSpaceDE w:val="0"/>
+        <w:autoSpaceDN w:val="0"/>
+        <w:adjustRightInd w:val="0"/>
+        <w:spacing w:after="0" w:line="240" w:lineRule="auto"/>
+        <w:rPr>
+          <w:rFonts w:ascii="Consolas" w:hAnsi="Consolas" w:cs="Consolas"/>
+          <w:b/>
+          <w:color w:val="000000"/>
+          <w:sz w:val="20"/>
+          <w:szCs w:val="20"/>
+        </w:rPr>
+      </w:pPr>
+      <w:r>
+        <w:rPr>
+          <w:rFonts w:ascii="Consolas" w:hAnsi="Consolas" w:cs="Consolas"/>
+          <w:b/>
+          <w:color w:val="3F7F5F"/>
+          <w:sz w:val="20"/>
+          <w:szCs w:val="20"/>
+        </w:rPr>
+        <w:t>// Upload content on Activity page</w:t>
+      </w:r>
+    </w:p>
+    <w:p>
+      <w:pPr>
+        <w:autoSpaceDE w:val="0"/>
+        <w:autoSpaceDN w:val="0"/>
+        <w:adjustRightInd w:val="0"/>
+        <w:spacing w:after="0" w:line="240" w:lineRule="auto"/>
+        <w:ind w:firstLine="720"/>
+        <w:rPr>
+          <w:rFonts w:ascii="Consolas" w:hAnsi="Consolas" w:cs="Consolas"/>
+          <w:sz w:val="20"/>
+          <w:szCs w:val="20"/>
+        </w:rPr>
+      </w:pPr>
+      <w:r>
+        <w:rPr>
+          <w:rFonts w:ascii="Consolas" w:hAnsi="Consolas" w:cs="Consolas"/>
+          <w:color w:val="000000"/>
+          <w:sz w:val="20"/>
+          <w:szCs w:val="20"/>
+        </w:rPr>
+        <w:t xml:space="preserve">ActivityPageBuilder ActivityPage = </w:t>
+      </w:r>
+      <w:r>
+        <w:rPr>
+          <w:rFonts w:ascii="Consolas" w:hAnsi="Consolas" w:cs="Consolas"/>
+          <w:b/>
+          <w:bCs/>
+          <w:color w:val="7F0055"/>
+          <w:sz w:val="20"/>
+          <w:szCs w:val="20"/>
+        </w:rPr>
+        <w:t>new</w:t>
+      </w:r>
+      <w:r>
+        <w:rPr>
+          <w:rFonts w:ascii="Consolas" w:hAnsi="Consolas" w:cs="Consolas"/>
+          <w:color w:val="000000"/>
+          <w:sz w:val="20"/>
+          <w:szCs w:val="20"/>
+        </w:rPr>
+        <w:t xml:space="preserve"> ActivityPageBuilder();</w:t>
+      </w:r>
+    </w:p>
+    <w:p>
+      <w:pPr>
+        <w:ind w:firstLine="720"/>
+        <w:rPr>
+          <w:rFonts w:ascii="Consolas" w:hAnsi="Consolas" w:cs="Consolas"/>
+          <w:color w:val="000000"/>
+          <w:sz w:val="20"/>
+          <w:szCs w:val="20"/>
+        </w:rPr>
+      </w:pPr>
+      <w:r>
+        <w:rPr>
+          <w:rFonts w:ascii="Consolas" w:hAnsi="Consolas" w:cs="Consolas"/>
+          <w:color w:val="000000"/>
+          <w:sz w:val="20"/>
+          <w:szCs w:val="20"/>
+        </w:rPr>
+        <w:t>ActivityPage.Upload_File(</w:t>
+      </w:r>
+      <w:r>
+        <w:rPr>
+          <w:rFonts w:ascii="Consolas" w:hAnsi="Consolas" w:cs="Consolas"/>
+          <w:color w:val="2A00FF"/>
+          <w:sz w:val="20"/>
+          <w:szCs w:val="20"/>
+        </w:rPr>
+        <w:t>"TC005_Image.jpg"</w:t>
+      </w:r>
+      <w:r>
+        <w:rPr>
+          <w:rFonts w:ascii="Consolas" w:hAnsi="Consolas" w:cs="Consolas"/>
+          <w:color w:val="000000"/>
+          <w:sz w:val="20"/>
+          <w:szCs w:val="20"/>
+        </w:rPr>
+        <w:t>);</w:t>
+      </w:r>
     </w:p>
     <w:p>
       <w:pPr>
         <w:pStyle w:val="ListParagraph"/>
+        <w:numPr>
+          <w:ilvl w:val="0"/>
+          <w:numId w:val="5"/>
+        </w:numPr>
+        <w:tabs>
+          <w:tab w:val="left" w:pos="360"/>
+        </w:tabs>
+        <w:spacing w:after="0" w:line="240" w:lineRule="auto"/>
+        <w:rPr>
+          <w:sz w:val="26"/>
+          <w:u w:val="single"/>
+        </w:rPr>
+      </w:pPr>
+      <w:r>
+        <w:rPr>
+          <w:sz w:val="26"/>
+          <w:u w:val="single"/>
+        </w:rPr>
+        <w:t>TestSuite</w:t>
+      </w:r>
+    </w:p>
+    <w:p>
+      <w:pPr>
+        <w:pStyle w:val="ListParagraph"/>
+        <w:tabs>
+          <w:tab w:val="left" w:pos="360"/>
+        </w:tabs>
+        <w:rPr>
+          <w:sz w:val="26"/>
+        </w:rPr>
+      </w:pPr>
+      <w:r>
+        <w:rPr>
+          <w:sz w:val="26"/>
+        </w:rPr>
+        <w:t xml:space="preserve">This directory is </w:t>
+      </w:r>
+      <w:r>
+        <w:rPr>
+          <w:sz w:val="26"/>
+        </w:rPr>
+        <w:t xml:space="preserve">used to store all the </w:t>
+      </w:r>
+      <w:r>
+        <w:rPr>
+          <w:sz w:val="26"/>
+        </w:rPr>
+        <w:t xml:space="preserve">test script </w:t>
+      </w:r>
+      <w:r>
+        <w:rPr>
+          <w:sz w:val="26"/>
+        </w:rPr>
+        <w:t xml:space="preserve">files which are required to use </w:t>
+      </w:r>
+      <w:r>
+        <w:rPr>
+          <w:sz w:val="26"/>
+        </w:rPr>
+        <w:t>for execution.</w:t>
+      </w:r>
+    </w:p>
+    <w:p>
+      <w:pPr>
+        <w:pStyle w:val="ListParagraph"/>
+        <w:tabs>
+          <w:tab w:val="left" w:pos="360"/>
+        </w:tabs>
+        <w:rPr>
+          <w:sz w:val="26"/>
+          <w:u w:val="single"/>
+        </w:rPr>
+      </w:pPr>
+      <w:r>
+        <w:rPr>
+          <w:sz w:val="26"/>
+          <w:u w:val="single"/>
+        </w:rPr>
+        <w:drawing>
+          <wp:inline distT="0" distB="0" distL="0" distR="0" wp14:anchorId="1E20387A" wp14:editId="476989BF">
+            <wp:extent cx="3609975" cy="1911163"/>
+            <wp:effectExtent l="0" t="0" r="0" b="0"/>
+            <wp:docPr id="9" name="Picture 9"/>
+            <wp:cNvGraphicFramePr>
+              <a:graphicFrameLocks xmlns:a="http://schemas.openxmlformats.org/drawingml/2006/main" noChangeAspect="1"/>
+            </wp:cNvGraphicFramePr>
+            <a:graphic xmlns:a="http://schemas.openxmlformats.org/drawingml/2006/main">
+              <a:graphicData uri="http://schemas.openxmlformats.org/drawingml/2006/picture">
+                <pic:pic xmlns:pic="http://schemas.openxmlformats.org/drawingml/2006/picture">
+                  <pic:nvPicPr>
+                    <pic:cNvPr id="0" name=""/>
+                    <pic:cNvPicPr/>
+                  </pic:nvPicPr>
+                  <pic:blipFill>
+                    <a:blip r:embed="rId13"/>
+                    <a:stretch>
+                      <a:fillRect/>
+                    </a:stretch>
+                  </pic:blipFill>
+                  <pic:spPr>
+                    <a:xfrm>
+                      <a:off x="0" y="0"/>
+                      <a:ext cx="3610479" cy="1911430"/>
+                    </a:xfrm>
+                    <a:prstGeom prst="rect">
+                      <a:avLst/>
+                    </a:prstGeom>
+                  </pic:spPr>
+                </pic:pic>
+              </a:graphicData>
+            </a:graphic>
+          </wp:inline>
+        </w:drawing>
+      </w:r>
+    </w:p>
+    <w:p>
+      <w:pPr>
+        <w:rPr>
+          <w:sz w:val="26"/>
+          <w:u w:val="single"/>
+        </w:rPr>
+      </w:pPr>
+      <w:r>
+        <w:rPr>
+          <w:sz w:val="26"/>
+        </w:rPr>
+        <w:lastRenderedPageBreak/>
+        <w:t xml:space="preserve">Test </w:t>
+      </w:r>
+      <w:r>
+        <w:rPr>
+          <w:sz w:val="26"/>
+        </w:rPr>
+        <w:t>case sample</w:t>
+      </w:r>
+      <w:r>
+        <w:rPr>
+          <w:sz w:val="26"/>
+        </w:rPr>
+        <w:t xml:space="preserve"> code. </w:t>
+      </w:r>
+    </w:p>
+    <w:p>
+      <w:pPr>
+        <w:pStyle w:val="ListParagraph"/>
+        <w:tabs>
+          <w:tab w:val="left" w:pos="360"/>
+        </w:tabs>
+        <w:ind w:left="0"/>
+        <w:rPr>
+          <w:sz w:val="26"/>
+          <w:u w:val="single"/>
+        </w:rPr>
+      </w:pPr>
+      <w:r>
+        <w:rPr>
+          <w:sz w:val="26"/>
+          <w:u w:val="single"/>
+        </w:rPr>
+        <w:drawing>
+          <wp:inline distT="0" distB="0" distL="0" distR="0" wp14:anchorId="160BB153" wp14:editId="30088E81">
+            <wp:extent cx="6677025" cy="3791216"/>
+            <wp:effectExtent l="0" t="0" r="0" b="0"/>
+            <wp:docPr id="10" name="Picture 10"/>
+            <wp:cNvGraphicFramePr>
+              <a:graphicFrameLocks xmlns:a="http://schemas.openxmlformats.org/drawingml/2006/main" noChangeAspect="1"/>
+            </wp:cNvGraphicFramePr>
+            <a:graphic xmlns:a="http://schemas.openxmlformats.org/drawingml/2006/main">
+              <a:graphicData uri="http://schemas.openxmlformats.org/drawingml/2006/picture">
+                <pic:pic xmlns:pic="http://schemas.openxmlformats.org/drawingml/2006/picture">
+                  <pic:nvPicPr>
+                    <pic:cNvPr id="0" name=""/>
+                    <pic:cNvPicPr/>
+                  </pic:nvPicPr>
+                  <pic:blipFill>
+                    <a:blip r:embed="rId14"/>
+                    <a:stretch>
+                      <a:fillRect/>
+                    </a:stretch>
+                  </pic:blipFill>
+                  <pic:spPr>
+                    <a:xfrm>
+                      <a:off x="0" y="0"/>
+                      <a:ext cx="6680529" cy="3793206"/>
+                    </a:xfrm>
+                    <a:prstGeom prst="rect">
+                      <a:avLst/>
+                    </a:prstGeom>
+                  </pic:spPr>
+                </pic:pic>
+              </a:graphicData>
+            </a:graphic>
+          </wp:inline>
+        </w:drawing>
+      </w:r>
+    </w:p>
+    <w:p>
+      <w:pPr>
+        <w:pStyle w:val="Heading1"/>
         <w:numPr>
           <w:ilvl w:val="0"/>
           <w:numId w:val="6"/>
         </w:numPr>
-        <w:rPr>
-          <w:b/>
-          <w:sz w:val="26"/>
-          <w:u w:val="single"/>
-        </w:rPr>
-      </w:pPr>
-      <w:r>
-        <w:rPr>
-          <w:b/>
-          <w:sz w:val="26"/>
-          <w:u w:val="single"/>
-        </w:rPr>
-        <w:t>How to Update Configuration file</w:t>
-      </w:r>
-    </w:p>
-    <w:p>
-      <w:pPr>
-        <w:rPr>
-          <w:sz w:val="26"/>
-        </w:rPr>
-      </w:pPr>
-    </w:p>
-    <w:p>
-      <w:pPr>
-        <w:rPr>
-          <w:sz w:val="26"/>
-        </w:rPr>
-      </w:pPr>
-    </w:p>
-    <w:p>
-      <w:pPr>
-        <w:rPr>
-          <w:sz w:val="26"/>
-        </w:rPr>
-      </w:pPr>
-    </w:p>
-    <w:p>
-      <w:pPr>
-        <w:rPr>
-          <w:sz w:val="26"/>
-        </w:rPr>
-      </w:pPr>
-    </w:p>
-    <w:p>
-      <w:pPr>
-        <w:rPr>
-          <w:sz w:val="26"/>
-        </w:rPr>
-      </w:pPr>
-    </w:p>
-    <w:p>
-      <w:pPr>
-        <w:rPr>
-          <w:sz w:val="26"/>
-        </w:rPr>
-      </w:pPr>
-    </w:p>
-    <w:p>
-      <w:pPr>
-        <w:rPr>
-          <w:sz w:val="26"/>
-        </w:rPr>
-      </w:pPr>
-    </w:p>
-    <w:p>
-      <w:pPr>
-        <w:rPr>
-          <w:sz w:val="26"/>
-        </w:rPr>
-      </w:pPr>
-    </w:p>
-    <w:p>
-      <w:pPr>
-        <w:rPr>
-          <w:sz w:val="26"/>
-        </w:rPr>
-      </w:pPr>
-    </w:p>
-    <w:p>
-      <w:pPr>
-        <w:rPr>
-          <w:sz w:val="26"/>
-        </w:rPr>
-      </w:pPr>
+        <w:ind w:left="-180"/>
+        <w:rPr>
+          <w:sz w:val="26"/>
+        </w:rPr>
+      </w:pPr>
+      <w:r>
+        <w:rPr>
+          <w:sz w:val="26"/>
+        </w:rPr>
+        <w:t>Eclipse Setup</w:t>
+      </w:r>
+    </w:p>
+    <w:p>
+      <w:pPr>
+        <w:rPr>
+          <w:sz w:val="26"/>
+        </w:rPr>
+      </w:pPr>
+      <w:r>
+        <w:t xml:space="preserve">Download </w:t>
+      </w:r>
+      <w:r>
+        <w:rPr>
+          <w:sz w:val="26"/>
+        </w:rPr>
+        <w:t>eclipse</w:t>
+      </w:r>
+      <w:r>
+        <w:rPr>
+          <w:sz w:val="26"/>
+        </w:rPr>
+        <w:t xml:space="preserve"> and add jar file to the build path.</w:t>
+      </w:r>
+    </w:p>
+    <w:p>
+      <w:pPr>
+        <w:rPr>
+          <w:sz w:val="26"/>
+        </w:rPr>
+      </w:pPr>
+      <w:r>
+        <w:rPr>
+          <w:sz w:val="26"/>
+        </w:rPr>
+        <w:t>Download and install JUnit.</w:t>
+      </w:r>
+      <w:r>
+        <w:rPr>
+          <w:sz w:val="26"/>
+        </w:rPr>
+        <w:br/>
+      </w:r>
+      <w:hyperlink r:id="rId15" w:history="1">
+        <w:r>
+          <w:rPr>
+            <w:rStyle w:val="Hyperlink"/>
+            <w:sz w:val="26"/>
+          </w:rPr>
+          <w:t>https://github.com/junit-team/junit/wiki/Download-and-Install</w:t>
+        </w:r>
+      </w:hyperlink>
+    </w:p>
+    <w:p>
+      <w:pPr>
+        <w:rPr>
+          <w:sz w:val="26"/>
+        </w:rPr>
+      </w:pPr>
+      <w:r>
+        <w:rPr>
+          <w:sz w:val="26"/>
+        </w:rPr>
+        <w:t>Create workspace on local drive and clone Automation framework code.</w:t>
+      </w:r>
+    </w:p>
+    <w:p>
+      <w:pPr>
+        <w:rPr>
+          <w:sz w:val="26"/>
+        </w:rPr>
+      </w:pPr>
+      <w:r>
+        <w:rPr>
+          <w:sz w:val="26"/>
+        </w:rPr>
+        <w:t>Clone URL</w:t>
+      </w:r>
+      <w:r>
+        <w:rPr>
+          <w:sz w:val="26"/>
+        </w:rPr>
+        <w:t xml:space="preserve">: </w:t>
+      </w:r>
+      <w:hyperlink r:id="rId16" w:history="1">
+        <w:r>
+          <w:rPr>
+            <w:rStyle w:val="Hyperlink"/>
+            <w:sz w:val="26"/>
+          </w:rPr>
+          <w:t>https://github.com/devgujar/Assignment.git</w:t>
+        </w:r>
+      </w:hyperlink>
+    </w:p>
+    <w:p>
+      <w:pPr>
+        <w:ind w:firstLine="720"/>
+        <w:rPr>
+          <w:sz w:val="26"/>
+        </w:rPr>
+      </w:pPr>
+      <w:bookmarkStart w:id="0" w:name="_GoBack"/>
+      <w:bookmarkEnd w:id="0"/>
+      <w:r>
+        <w:rPr>
+          <w:sz w:val="26"/>
+        </w:rPr>
+        <w:drawing>
+          <wp:inline distT="0" distB="0" distL="0" distR="0" wp14:anchorId="03EA8DF4" wp14:editId="396DFACF">
+            <wp:extent cx="1969827" cy="1624027"/>
+            <wp:effectExtent l="19050" t="19050" r="11430" b="14605"/>
+            <wp:docPr id="11" name="Picture 11"/>
+            <wp:cNvGraphicFramePr>
+              <a:graphicFrameLocks xmlns:a="http://schemas.openxmlformats.org/drawingml/2006/main" noChangeAspect="1"/>
+            </wp:cNvGraphicFramePr>
+            <a:graphic xmlns:a="http://schemas.openxmlformats.org/drawingml/2006/main">
+              <a:graphicData uri="http://schemas.openxmlformats.org/drawingml/2006/picture">
+                <pic:pic xmlns:pic="http://schemas.openxmlformats.org/drawingml/2006/picture">
+                  <pic:nvPicPr>
+                    <pic:cNvPr id="0" name=""/>
+                    <pic:cNvPicPr/>
+                  </pic:nvPicPr>
+                  <pic:blipFill>
+                    <a:blip r:embed="rId17"/>
+                    <a:stretch>
+                      <a:fillRect/>
+                    </a:stretch>
+                  </pic:blipFill>
+                  <pic:spPr>
+                    <a:xfrm>
+                      <a:off x="0" y="0"/>
+                      <a:ext cx="1971372" cy="1625301"/>
+                    </a:xfrm>
+                    <a:prstGeom prst="rect">
+                      <a:avLst/>
+                    </a:prstGeom>
+                    <a:ln>
+                      <a:solidFill>
+                        <a:schemeClr val="tx1">
+                          <a:lumMod val="75000"/>
+                          <a:lumOff val="25000"/>
+                        </a:schemeClr>
+                      </a:solidFill>
+                    </a:ln>
+                  </pic:spPr>
+                </pic:pic>
+              </a:graphicData>
+            </a:graphic>
+          </wp:inline>
+        </w:drawing>
+      </w:r>
     </w:p>
     <w:sectPr>
-      <w:headerReference w:type="default" r:id="rId13"/>
+      <w:headerReference w:type="default" r:id="rId18"/>
       <w:pgSz w:w="12240" w:h="15840"/>
       <w:pgMar w:top="900" w:right="1440" w:bottom="1440" w:left="1440" w:header="720" w:footer="720" w:gutter="0"/>
       <w:cols w:space="720"/>
@@ -1591,7 +2527,7 @@
           <w:rPr>
             <w:noProof/>
           </w:rPr>
-          <w:t>2</w:t>
+          <w:t>5</w:t>
         </w:r>
         <w:r>
           <w:rPr>
@@ -1613,6 +2549,95 @@
 <file path=word/numbering.xml><?xml version="1.0" encoding="utf-8"?>
 <w:numbering xmlns:wpc="http://schemas.microsoft.com/office/word/2010/wordprocessingCanvas" xmlns:mc="http://schemas.openxmlformats.org/markup-compatibility/2006" xmlns:o="urn:schemas-microsoft-com:office:office" xmlns:r="http://schemas.openxmlformats.org/officeDocument/2006/relationships" xmlns:m="http://schemas.openxmlformats.org/officeDocument/2006/math" xmlns:v="urn:schemas-microsoft-com:vml" xmlns:wp14="http://schemas.microsoft.com/office/word/2010/wordprocessingDrawing" xmlns:wp="http://schemas.openxmlformats.org/drawingml/2006/wordprocessingDrawing" xmlns:w10="urn:schemas-microsoft-com:office:word" xmlns:w="http://schemas.openxmlformats.org/wordprocessingml/2006/main" xmlns:w14="http://schemas.microsoft.com/office/word/2010/wordml" xmlns:wpg="http://schemas.microsoft.com/office/word/2010/wordprocessingGroup" xmlns:wpi="http://schemas.microsoft.com/office/word/2010/wordprocessingInk" xmlns:wne="http://schemas.microsoft.com/office/word/2006/wordml" xmlns:wps="http://schemas.microsoft.com/office/word/2010/wordprocessingShape" mc:Ignorable="w14 wp14">
   <w:abstractNum w:abstractNumId="0">
+    <w:nsid w:val="02797894"/>
+    <w:multiLevelType w:val="hybridMultilevel"/>
+    <w:tmpl w:val="26DAE54E"/>
+    <w:lvl w:ilvl="0" w:tplc="04090015">
+      <w:start w:val="1"/>
+      <w:numFmt w:val="upperLetter"/>
+      <w:lvlText w:val="%1."/>
+      <w:lvlJc w:val="left"/>
+      <w:pPr>
+        <w:ind w:left="720" w:hanging="360"/>
+      </w:pPr>
+      <w:rPr>
+        <w:rFonts w:hint="default"/>
+      </w:rPr>
+    </w:lvl>
+    <w:lvl w:ilvl="1" w:tplc="04090019" w:tentative="1">
+      <w:start w:val="1"/>
+      <w:numFmt w:val="lowerLetter"/>
+      <w:lvlText w:val="%2."/>
+      <w:lvlJc w:val="left"/>
+      <w:pPr>
+        <w:ind w:left="1440" w:hanging="360"/>
+      </w:pPr>
+    </w:lvl>
+    <w:lvl w:ilvl="2" w:tplc="0409001B" w:tentative="1">
+      <w:start w:val="1"/>
+      <w:numFmt w:val="lowerRoman"/>
+      <w:lvlText w:val="%3."/>
+      <w:lvlJc w:val="right"/>
+      <w:pPr>
+        <w:ind w:left="2160" w:hanging="180"/>
+      </w:pPr>
+    </w:lvl>
+    <w:lvl w:ilvl="3" w:tplc="0409000F" w:tentative="1">
+      <w:start w:val="1"/>
+      <w:numFmt w:val="decimal"/>
+      <w:lvlText w:val="%4."/>
+      <w:lvlJc w:val="left"/>
+      <w:pPr>
+        <w:ind w:left="2880" w:hanging="360"/>
+      </w:pPr>
+    </w:lvl>
+    <w:lvl w:ilvl="4" w:tplc="04090019" w:tentative="1">
+      <w:start w:val="1"/>
+      <w:numFmt w:val="lowerLetter"/>
+      <w:lvlText w:val="%5."/>
+      <w:lvlJc w:val="left"/>
+      <w:pPr>
+        <w:ind w:left="3600" w:hanging="360"/>
+      </w:pPr>
+    </w:lvl>
+    <w:lvl w:ilvl="5" w:tplc="0409001B" w:tentative="1">
+      <w:start w:val="1"/>
+      <w:numFmt w:val="lowerRoman"/>
+      <w:lvlText w:val="%6."/>
+      <w:lvlJc w:val="right"/>
+      <w:pPr>
+        <w:ind w:left="4320" w:hanging="180"/>
+      </w:pPr>
+    </w:lvl>
+    <w:lvl w:ilvl="6" w:tplc="0409000F" w:tentative="1">
+      <w:start w:val="1"/>
+      <w:numFmt w:val="decimal"/>
+      <w:lvlText w:val="%7."/>
+      <w:lvlJc w:val="left"/>
+      <w:pPr>
+        <w:ind w:left="5040" w:hanging="360"/>
+      </w:pPr>
+    </w:lvl>
+    <w:lvl w:ilvl="7" w:tplc="04090019" w:tentative="1">
+      <w:start w:val="1"/>
+      <w:numFmt w:val="lowerLetter"/>
+      <w:lvlText w:val="%8."/>
+      <w:lvlJc w:val="left"/>
+      <w:pPr>
+        <w:ind w:left="5760" w:hanging="360"/>
+      </w:pPr>
+    </w:lvl>
+    <w:lvl w:ilvl="8" w:tplc="0409001B" w:tentative="1">
+      <w:start w:val="1"/>
+      <w:numFmt w:val="lowerRoman"/>
+      <w:lvlText w:val="%9."/>
+      <w:lvlJc w:val="right"/>
+      <w:pPr>
+        <w:ind w:left="6480" w:hanging="180"/>
+      </w:pPr>
+    </w:lvl>
+  </w:abstractNum>
+  <w:abstractNum w:abstractNumId="1">
     <w:nsid w:val="0EA871DC"/>
     <w:multiLevelType w:val="hybridMultilevel"/>
     <w:tmpl w:val="145A48A4"/>
@@ -1701,7 +2726,182 @@
       </w:pPr>
     </w:lvl>
   </w:abstractNum>
-  <w:abstractNum w:abstractNumId="1">
+  <w:abstractNum w:abstractNumId="2">
+    <w:nsid w:val="24797ED7"/>
+    <w:multiLevelType w:val="hybridMultilevel"/>
+    <w:tmpl w:val="A1085A8A"/>
+    <w:lvl w:ilvl="0" w:tplc="0409000F">
+      <w:start w:val="1"/>
+      <w:numFmt w:val="decimal"/>
+      <w:lvlText w:val="%1."/>
+      <w:lvlJc w:val="left"/>
+      <w:pPr>
+        <w:ind w:left="1800" w:hanging="360"/>
+      </w:pPr>
+    </w:lvl>
+    <w:lvl w:ilvl="1" w:tplc="04090019" w:tentative="1">
+      <w:start w:val="1"/>
+      <w:numFmt w:val="lowerLetter"/>
+      <w:lvlText w:val="%2."/>
+      <w:lvlJc w:val="left"/>
+      <w:pPr>
+        <w:ind w:left="2520" w:hanging="360"/>
+      </w:pPr>
+    </w:lvl>
+    <w:lvl w:ilvl="2" w:tplc="0409001B" w:tentative="1">
+      <w:start w:val="1"/>
+      <w:numFmt w:val="lowerRoman"/>
+      <w:lvlText w:val="%3."/>
+      <w:lvlJc w:val="right"/>
+      <w:pPr>
+        <w:ind w:left="3240" w:hanging="180"/>
+      </w:pPr>
+    </w:lvl>
+    <w:lvl w:ilvl="3" w:tplc="0409000F" w:tentative="1">
+      <w:start w:val="1"/>
+      <w:numFmt w:val="decimal"/>
+      <w:lvlText w:val="%4."/>
+      <w:lvlJc w:val="left"/>
+      <w:pPr>
+        <w:ind w:left="3960" w:hanging="360"/>
+      </w:pPr>
+    </w:lvl>
+    <w:lvl w:ilvl="4" w:tplc="04090019" w:tentative="1">
+      <w:start w:val="1"/>
+      <w:numFmt w:val="lowerLetter"/>
+      <w:lvlText w:val="%5."/>
+      <w:lvlJc w:val="left"/>
+      <w:pPr>
+        <w:ind w:left="4680" w:hanging="360"/>
+      </w:pPr>
+    </w:lvl>
+    <w:lvl w:ilvl="5" w:tplc="0409001B" w:tentative="1">
+      <w:start w:val="1"/>
+      <w:numFmt w:val="lowerRoman"/>
+      <w:lvlText w:val="%6."/>
+      <w:lvlJc w:val="right"/>
+      <w:pPr>
+        <w:ind w:left="5400" w:hanging="180"/>
+      </w:pPr>
+    </w:lvl>
+    <w:lvl w:ilvl="6" w:tplc="0409000F" w:tentative="1">
+      <w:start w:val="1"/>
+      <w:numFmt w:val="decimal"/>
+      <w:lvlText w:val="%7."/>
+      <w:lvlJc w:val="left"/>
+      <w:pPr>
+        <w:ind w:left="6120" w:hanging="360"/>
+      </w:pPr>
+    </w:lvl>
+    <w:lvl w:ilvl="7" w:tplc="04090019" w:tentative="1">
+      <w:start w:val="1"/>
+      <w:numFmt w:val="lowerLetter"/>
+      <w:lvlText w:val="%8."/>
+      <w:lvlJc w:val="left"/>
+      <w:pPr>
+        <w:ind w:left="6840" w:hanging="360"/>
+      </w:pPr>
+    </w:lvl>
+    <w:lvl w:ilvl="8" w:tplc="0409001B" w:tentative="1">
+      <w:start w:val="1"/>
+      <w:numFmt w:val="lowerRoman"/>
+      <w:lvlText w:val="%9."/>
+      <w:lvlJc w:val="right"/>
+      <w:pPr>
+        <w:ind w:left="7560" w:hanging="180"/>
+      </w:pPr>
+    </w:lvl>
+  </w:abstractNum>
+  <w:abstractNum w:abstractNumId="3">
+    <w:nsid w:val="3533355E"/>
+    <w:multiLevelType w:val="hybridMultilevel"/>
+    <w:tmpl w:val="3AE48EA6"/>
+    <w:lvl w:ilvl="0" w:tplc="04090001">
+      <w:start w:val="1"/>
+      <w:numFmt w:val="bullet"/>
+      <w:lvlText w:val=""/>
+      <w:lvlJc w:val="left"/>
+      <w:pPr>
+        <w:ind w:left="1800" w:hanging="360"/>
+      </w:pPr>
+      <w:rPr>
+        <w:rFonts w:ascii="Symbol" w:hAnsi="Symbol" w:hint="default"/>
+      </w:rPr>
+    </w:lvl>
+    <w:lvl w:ilvl="1" w:tplc="04090019" w:tentative="1">
+      <w:start w:val="1"/>
+      <w:numFmt w:val="lowerLetter"/>
+      <w:lvlText w:val="%2."/>
+      <w:lvlJc w:val="left"/>
+      <w:pPr>
+        <w:ind w:left="2520" w:hanging="360"/>
+      </w:pPr>
+    </w:lvl>
+    <w:lvl w:ilvl="2" w:tplc="0409001B" w:tentative="1">
+      <w:start w:val="1"/>
+      <w:numFmt w:val="lowerRoman"/>
+      <w:lvlText w:val="%3."/>
+      <w:lvlJc w:val="right"/>
+      <w:pPr>
+        <w:ind w:left="3240" w:hanging="180"/>
+      </w:pPr>
+    </w:lvl>
+    <w:lvl w:ilvl="3" w:tplc="0409000F" w:tentative="1">
+      <w:start w:val="1"/>
+      <w:numFmt w:val="decimal"/>
+      <w:lvlText w:val="%4."/>
+      <w:lvlJc w:val="left"/>
+      <w:pPr>
+        <w:ind w:left="3960" w:hanging="360"/>
+      </w:pPr>
+    </w:lvl>
+    <w:lvl w:ilvl="4" w:tplc="04090019" w:tentative="1">
+      <w:start w:val="1"/>
+      <w:numFmt w:val="lowerLetter"/>
+      <w:lvlText w:val="%5."/>
+      <w:lvlJc w:val="left"/>
+      <w:pPr>
+        <w:ind w:left="4680" w:hanging="360"/>
+      </w:pPr>
+    </w:lvl>
+    <w:lvl w:ilvl="5" w:tplc="0409001B" w:tentative="1">
+      <w:start w:val="1"/>
+      <w:numFmt w:val="lowerRoman"/>
+      <w:lvlText w:val="%6."/>
+      <w:lvlJc w:val="right"/>
+      <w:pPr>
+        <w:ind w:left="5400" w:hanging="180"/>
+      </w:pPr>
+    </w:lvl>
+    <w:lvl w:ilvl="6" w:tplc="0409000F" w:tentative="1">
+      <w:start w:val="1"/>
+      <w:numFmt w:val="decimal"/>
+      <w:lvlText w:val="%7."/>
+      <w:lvlJc w:val="left"/>
+      <w:pPr>
+        <w:ind w:left="6120" w:hanging="360"/>
+      </w:pPr>
+    </w:lvl>
+    <w:lvl w:ilvl="7" w:tplc="04090019" w:tentative="1">
+      <w:start w:val="1"/>
+      <w:numFmt w:val="lowerLetter"/>
+      <w:lvlText w:val="%8."/>
+      <w:lvlJc w:val="left"/>
+      <w:pPr>
+        <w:ind w:left="6840" w:hanging="360"/>
+      </w:pPr>
+    </w:lvl>
+    <w:lvl w:ilvl="8" w:tplc="0409001B" w:tentative="1">
+      <w:start w:val="1"/>
+      <w:numFmt w:val="lowerRoman"/>
+      <w:lvlText w:val="%9."/>
+      <w:lvlJc w:val="right"/>
+      <w:pPr>
+        <w:ind w:left="7560" w:hanging="180"/>
+      </w:pPr>
+    </w:lvl>
+  </w:abstractNum>
+  <w:abstractNum w:abstractNumId="4">
     <w:nsid w:val="3AEF1E56"/>
     <w:multiLevelType w:val="hybridMultilevel"/>
     <w:tmpl w:val="73F600EE"/>
@@ -1790,7 +2990,179 @@
       </w:pPr>
     </w:lvl>
   </w:abstractNum>
-  <w:abstractNum w:abstractNumId="2">
+  <w:abstractNum w:abstractNumId="5">
+    <w:nsid w:val="3AF33BC7"/>
+    <w:multiLevelType w:val="multilevel"/>
+    <w:tmpl w:val="0409001F"/>
+    <w:lvl w:ilvl="0">
+      <w:start w:val="1"/>
+      <w:numFmt w:val="decimal"/>
+      <w:lvlText w:val="%1."/>
+      <w:lvlJc w:val="left"/>
+      <w:pPr>
+        <w:ind w:left="360" w:hanging="360"/>
+      </w:pPr>
+    </w:lvl>
+    <w:lvl w:ilvl="1">
+      <w:start w:val="1"/>
+      <w:numFmt w:val="decimal"/>
+      <w:lvlText w:val="%1.%2."/>
+      <w:lvlJc w:val="left"/>
+      <w:pPr>
+        <w:ind w:left="792" w:hanging="432"/>
+      </w:pPr>
+    </w:lvl>
+    <w:lvl w:ilvl="2">
+      <w:start w:val="1"/>
+      <w:numFmt w:val="decimal"/>
+      <w:lvlText w:val="%1.%2.%3."/>
+      <w:lvlJc w:val="left"/>
+      <w:pPr>
+        <w:ind w:left="1224" w:hanging="504"/>
+      </w:pPr>
+    </w:lvl>
+    <w:lvl w:ilvl="3">
+      <w:start w:val="1"/>
+      <w:numFmt w:val="decimal"/>
+      <w:lvlText w:val="%1.%2.%3.%4."/>
+      <w:lvlJc w:val="left"/>
+      <w:pPr>
+        <w:ind w:left="1728" w:hanging="648"/>
+      </w:pPr>
+    </w:lvl>
+    <w:lvl w:ilvl="4">
+      <w:start w:val="1"/>
+      <w:numFmt w:val="decimal"/>
+      <w:lvlText w:val="%1.%2.%3.%4.%5."/>
+      <w:lvlJc w:val="left"/>
+      <w:pPr>
+        <w:ind w:left="2232" w:hanging="792"/>
+      </w:pPr>
+    </w:lvl>
+    <w:lvl w:ilvl="5">
+      <w:start w:val="1"/>
+      <w:numFmt w:val="decimal"/>
+      <w:lvlText w:val="%1.%2.%3.%4.%5.%6."/>
+      <w:lvlJc w:val="left"/>
+      <w:pPr>
+        <w:ind w:left="2736" w:hanging="936"/>
+      </w:pPr>
+    </w:lvl>
+    <w:lvl w:ilvl="6">
+      <w:start w:val="1"/>
+      <w:numFmt w:val="decimal"/>
+      <w:lvlText w:val="%1.%2.%3.%4.%5.%6.%7."/>
+      <w:lvlJc w:val="left"/>
+      <w:pPr>
+        <w:ind w:left="3240" w:hanging="1080"/>
+      </w:pPr>
+    </w:lvl>
+    <w:lvl w:ilvl="7">
+      <w:start w:val="1"/>
+      <w:numFmt w:val="decimal"/>
+      <w:lvlText w:val="%1.%2.%3.%4.%5.%6.%7.%8."/>
+      <w:lvlJc w:val="left"/>
+      <w:pPr>
+        <w:ind w:left="3744" w:hanging="1224"/>
+      </w:pPr>
+    </w:lvl>
+    <w:lvl w:ilvl="8">
+      <w:start w:val="1"/>
+      <w:numFmt w:val="decimal"/>
+      <w:lvlText w:val="%1.%2.%3.%4.%5.%6.%7.%8.%9."/>
+      <w:lvlJc w:val="left"/>
+      <w:pPr>
+        <w:ind w:left="4320" w:hanging="1440"/>
+      </w:pPr>
+    </w:lvl>
+  </w:abstractNum>
+  <w:abstractNum w:abstractNumId="6">
+    <w:nsid w:val="43A3046D"/>
+    <w:multiLevelType w:val="hybridMultilevel"/>
+    <w:tmpl w:val="F15631DC"/>
+    <w:lvl w:ilvl="0" w:tplc="0409000F">
+      <w:start w:val="1"/>
+      <w:numFmt w:val="decimal"/>
+      <w:lvlText w:val="%1."/>
+      <w:lvlJc w:val="left"/>
+      <w:pPr>
+        <w:ind w:left="1800" w:hanging="360"/>
+      </w:pPr>
+    </w:lvl>
+    <w:lvl w:ilvl="1" w:tplc="04090019" w:tentative="1">
+      <w:start w:val="1"/>
+      <w:numFmt w:val="lowerLetter"/>
+      <w:lvlText w:val="%2."/>
+      <w:lvlJc w:val="left"/>
+      <w:pPr>
+        <w:ind w:left="2520" w:hanging="360"/>
+      </w:pPr>
+    </w:lvl>
+    <w:lvl w:ilvl="2" w:tplc="0409001B" w:tentative="1">
+      <w:start w:val="1"/>
+      <w:numFmt w:val="lowerRoman"/>
+      <w:lvlText w:val="%3."/>
+      <w:lvlJc w:val="right"/>
+      <w:pPr>
+        <w:ind w:left="3240" w:hanging="180"/>
+      </w:pPr>
+    </w:lvl>
+    <w:lvl w:ilvl="3" w:tplc="0409000F" w:tentative="1">
+      <w:start w:val="1"/>
+      <w:numFmt w:val="decimal"/>
+      <w:lvlText w:val="%4."/>
+      <w:lvlJc w:val="left"/>
+      <w:pPr>
+        <w:ind w:left="3960" w:hanging="360"/>
+      </w:pPr>
+    </w:lvl>
+    <w:lvl w:ilvl="4" w:tplc="04090019" w:tentative="1">
+      <w:start w:val="1"/>
+      <w:numFmt w:val="lowerLetter"/>
+      <w:lvlText w:val="%5."/>
+      <w:lvlJc w:val="left"/>
+      <w:pPr>
+        <w:ind w:left="4680" w:hanging="360"/>
+      </w:pPr>
+    </w:lvl>
+    <w:lvl w:ilvl="5" w:tplc="0409001B" w:tentative="1">
+      <w:start w:val="1"/>
+      <w:numFmt w:val="lowerRoman"/>
+      <w:lvlText w:val="%6."/>
+      <w:lvlJc w:val="right"/>
+      <w:pPr>
+        <w:ind w:left="5400" w:hanging="180"/>
+      </w:pPr>
+    </w:lvl>
+    <w:lvl w:ilvl="6" w:tplc="0409000F" w:tentative="1">
+      <w:start w:val="1"/>
+      <w:numFmt w:val="decimal"/>
+      <w:lvlText w:val="%7."/>
+      <w:lvlJc w:val="left"/>
+      <w:pPr>
+        <w:ind w:left="6120" w:hanging="360"/>
+      </w:pPr>
+    </w:lvl>
+    <w:lvl w:ilvl="7" w:tplc="04090019" w:tentative="1">
+      <w:start w:val="1"/>
+      <w:numFmt w:val="lowerLetter"/>
+      <w:lvlText w:val="%8."/>
+      <w:lvlJc w:val="left"/>
+      <w:pPr>
+        <w:ind w:left="6840" w:hanging="360"/>
+      </w:pPr>
+    </w:lvl>
+    <w:lvl w:ilvl="8" w:tplc="0409001B" w:tentative="1">
+      <w:start w:val="1"/>
+      <w:numFmt w:val="lowerRoman"/>
+      <w:lvlText w:val="%9."/>
+      <w:lvlJc w:val="right"/>
+      <w:pPr>
+        <w:ind w:left="7560" w:hanging="180"/>
+      </w:pPr>
+    </w:lvl>
+  </w:abstractNum>
+  <w:abstractNum w:abstractNumId="7">
     <w:nsid w:val="48297ECA"/>
     <w:multiLevelType w:val="hybridMultilevel"/>
     <w:tmpl w:val="73F600EE"/>
@@ -1879,7 +3251,7 @@
       </w:pPr>
     </w:lvl>
   </w:abstractNum>
-  <w:abstractNum w:abstractNumId="3">
+  <w:abstractNum w:abstractNumId="8">
     <w:nsid w:val="4D307B73"/>
     <w:multiLevelType w:val="hybridMultilevel"/>
     <w:tmpl w:val="2230151E"/>
@@ -1965,7 +3337,7 @@
       </w:pPr>
     </w:lvl>
   </w:abstractNum>
-  <w:abstractNum w:abstractNumId="4">
+  <w:abstractNum w:abstractNumId="9">
     <w:nsid w:val="6DAF34BD"/>
     <w:multiLevelType w:val="hybridMultilevel"/>
     <w:tmpl w:val="124EBF34"/>
@@ -2054,7 +3426,7 @@
       </w:pPr>
     </w:lvl>
   </w:abstractNum>
-  <w:abstractNum w:abstractNumId="5">
+  <w:abstractNum w:abstractNumId="10">
     <w:nsid w:val="73BA7FA7"/>
     <w:multiLevelType w:val="hybridMultilevel"/>
     <w:tmpl w:val="73F600EE"/>
@@ -2144,22 +3516,37 @@
     </w:lvl>
   </w:abstractNum>
   <w:num w:numId="1">
+    <w:abstractNumId w:val="4"/>
+  </w:num>
+  <w:num w:numId="2">
+    <w:abstractNumId w:val="10"/>
+  </w:num>
+  <w:num w:numId="3">
+    <w:abstractNumId w:val="7"/>
+  </w:num>
+  <w:num w:numId="4">
+    <w:abstractNumId w:val="9"/>
+  </w:num>
+  <w:num w:numId="5">
     <w:abstractNumId w:val="1"/>
   </w:num>
-  <w:num w:numId="2">
+  <w:num w:numId="6">
+    <w:abstractNumId w:val="8"/>
+  </w:num>
+  <w:num w:numId="7">
+    <w:abstractNumId w:val="2"/>
+  </w:num>
+  <w:num w:numId="8">
+    <w:abstractNumId w:val="3"/>
+  </w:num>
+  <w:num w:numId="9">
+    <w:abstractNumId w:val="6"/>
+  </w:num>
+  <w:num w:numId="10">
     <w:abstractNumId w:val="5"/>
   </w:num>
-  <w:num w:numId="3">
-    <w:abstractNumId w:val="2"/>
-  </w:num>
-  <w:num w:numId="4">
-    <w:abstractNumId w:val="4"/>
-  </w:num>
-  <w:num w:numId="5">
+  <w:num w:numId="11">
     <w:abstractNumId w:val="0"/>
-  </w:num>
-  <w:num w:numId="6">
-    <w:abstractNumId w:val="3"/>
   </w:num>
 </w:numbering>
 </file>
@@ -2500,6 +3887,17 @@
       <w:szCs w:val="16"/>
     </w:rPr>
   </w:style>
+  <w:style w:type="character" w:styleId="Hyperlink">
+    <w:name w:val="Hyperlink"/>
+    <w:basedOn w:val="DefaultParagraphFont"/>
+    <w:uiPriority w:val="99"/>
+    <w:unhideWhenUsed/>
+    <w:rsid w:val="0026211D"/>
+    <w:rPr>
+      <w:color w:val="0000FF" w:themeColor="hyperlink"/>
+      <w:u w:val="single"/>
+    </w:rPr>
+  </w:style>
 </w:styles>
 </file>
 
@@ -2839,6 +4237,17 @@
       <w:szCs w:val="16"/>
     </w:rPr>
   </w:style>
+  <w:style w:type="character" w:styleId="Hyperlink">
+    <w:name w:val="Hyperlink"/>
+    <w:basedOn w:val="DefaultParagraphFont"/>
+    <w:uiPriority w:val="99"/>
+    <w:unhideWhenUsed/>
+    <w:rsid w:val="0026211D"/>
+    <w:rPr>
+      <w:color w:val="0000FF" w:themeColor="hyperlink"/>
+      <w:u w:val="single"/>
+    </w:rPr>
+  </w:style>
 </w:styles>
 </file>
 

</xml_diff>

<commit_message>
updating Read me file
</commit_message>
<xml_diff>
--- a/Read Me.docx
+++ b/Read Me.docx
@@ -11,6 +11,8 @@
           <w:u w:val="single"/>
         </w:rPr>
       </w:pPr>
+      <w:bookmarkStart w:id="0" w:name="_GoBack"/>
+      <w:bookmarkEnd w:id="0"/>
       <w:r>
         <w:rPr>
           <w:b/>
@@ -434,6 +436,7 @@
           <w:sz w:val="26"/>
         </w:rPr>
       </w:pPr>
+      <w:proofErr w:type="gramStart"/>
       <w:r>
         <w:rPr>
           <w:sz w:val="26"/>
@@ -447,6 +450,7 @@
         </w:rPr>
         <w:t>.</w:t>
       </w:r>
+      <w:proofErr w:type="gramEnd"/>
     </w:p>
     <w:p>
       <w:r>
@@ -468,6 +472,7 @@
       </w:pPr>
       <w:r>
         <w:rPr>
+          <w:noProof/>
           <w:sz w:val="26"/>
         </w:rPr>
         <w:drawing>
@@ -784,6 +789,29 @@
     </w:p>
     <w:p>
       <w:pPr>
+        <w:pStyle w:val="ListParagraph"/>
+        <w:tabs>
+          <w:tab w:val="left" w:pos="360"/>
+        </w:tabs>
+        <w:ind w:left="90"/>
+      </w:pPr>
+      <w:r>
+        <w:rPr>
+          <w:sz w:val="24"/>
+        </w:rPr>
+        <w:br/>
+      </w:r>
+      <w:proofErr w:type="gramStart"/>
+      <w:r>
+        <w:t>import</w:t>
+      </w:r>
+      <w:proofErr w:type="gramEnd"/>
+      <w:r>
+        <w:t xml:space="preserve"> LibraryPackage.*;</w:t>
+      </w:r>
+    </w:p>
+    <w:p>
+      <w:pPr>
         <w:autoSpaceDE w:val="0"/>
         <w:autoSpaceDN w:val="0"/>
         <w:adjustRightInd w:val="0"/>
@@ -844,7 +872,27 @@
           <w:sz w:val="20"/>
           <w:szCs w:val="20"/>
         </w:rPr>
-        <w:t xml:space="preserve"> rtmediaPageBrowser();</w:t>
+        <w:t xml:space="preserve"> </w:t>
+      </w:r>
+      <w:proofErr w:type="gramStart"/>
+      <w:r>
+        <w:rPr>
+          <w:rFonts w:ascii="Consolas" w:hAnsi="Consolas" w:cs="Consolas"/>
+          <w:color w:val="000000"/>
+          <w:sz w:val="20"/>
+          <w:szCs w:val="20"/>
+        </w:rPr>
+        <w:t>rtmediaPageBrowser(</w:t>
+      </w:r>
+      <w:proofErr w:type="gramEnd"/>
+      <w:r>
+        <w:rPr>
+          <w:rFonts w:ascii="Consolas" w:hAnsi="Consolas" w:cs="Consolas"/>
+          <w:color w:val="000000"/>
+          <w:sz w:val="20"/>
+          <w:szCs w:val="20"/>
+        </w:rPr>
+        <w:t>);</w:t>
       </w:r>
       <w:r>
         <w:rPr>
@@ -912,7 +960,36 @@
           <w:sz w:val="18"/>
           <w:szCs w:val="20"/>
         </w:rPr>
-        <w:t>rtmediaPage.GetExcell_Data_As_Hashtable("TC003_Login_With_Valid_UserName_and_Password.xls");</w:t>
+        <w:t>rtmediaPage.GetExcell_Data_As_Hashta</w:t>
+      </w:r>
+      <w:proofErr w:type="gramStart"/>
+      <w:r>
+        <w:rPr>
+          <w:rFonts w:ascii="Consolas" w:hAnsi="Consolas" w:cs="Consolas"/>
+          <w:color w:val="000000"/>
+          <w:sz w:val="18"/>
+          <w:szCs w:val="20"/>
+        </w:rPr>
+        <w:t>;</w:t>
+      </w:r>
+      <w:r>
+        <w:rPr>
+          <w:rFonts w:ascii="Consolas" w:hAnsi="Consolas" w:cs="Consolas"/>
+          <w:color w:val="000000"/>
+          <w:sz w:val="18"/>
+          <w:szCs w:val="20"/>
+        </w:rPr>
+        <w:t>ble</w:t>
+      </w:r>
+      <w:proofErr w:type="gramEnd"/>
+      <w:r>
+        <w:rPr>
+          <w:rFonts w:ascii="Consolas" w:hAnsi="Consolas" w:cs="Consolas"/>
+          <w:color w:val="000000"/>
+          <w:sz w:val="18"/>
+          <w:szCs w:val="20"/>
+        </w:rPr>
+        <w:t>("TC003_Login_With_Valid_UserName_and_Password.xls");</w:t>
       </w:r>
     </w:p>
     <w:p>
@@ -933,14 +1010,25 @@
         </w:rPr>
         <w:br/>
       </w:r>
-      <w:r>
-        <w:rPr>
-          <w:rFonts w:ascii="Consolas" w:hAnsi="Consolas" w:cs="Consolas"/>
-          <w:color w:val="000000"/>
-          <w:sz w:val="20"/>
-          <w:szCs w:val="20"/>
-        </w:rPr>
-        <w:t>excellData.get("username")</w:t>
+      <w:proofErr w:type="gramStart"/>
+      <w:r>
+        <w:rPr>
+          <w:rFonts w:ascii="Consolas" w:hAnsi="Consolas" w:cs="Consolas"/>
+          <w:color w:val="000000"/>
+          <w:sz w:val="20"/>
+          <w:szCs w:val="20"/>
+        </w:rPr>
+        <w:t>excellData.get(</w:t>
+      </w:r>
+      <w:proofErr w:type="gramEnd"/>
+      <w:r>
+        <w:rPr>
+          <w:rFonts w:ascii="Consolas" w:hAnsi="Consolas" w:cs="Consolas"/>
+          <w:color w:val="000000"/>
+          <w:sz w:val="20"/>
+          <w:szCs w:val="20"/>
+        </w:rPr>
+        <w:t>"username")</w:t>
       </w:r>
     </w:p>
     <w:p>
@@ -1034,17 +1122,30 @@
         <w:rPr>
           <w:sz w:val="26"/>
         </w:rPr>
-        <w:t>ace makes it easier to reuse the code across the test cases.</w:t>
-      </w:r>
-    </w:p>
-    <w:p>
-      <w:pPr>
-        <w:rPr>
-          <w:sz w:val="26"/>
-        </w:rPr>
-      </w:pPr>
-      <w:r>
-        <w:rPr>
+        <w:t>ace makes it easier to</w:t>
+      </w:r>
+      <w:r>
+        <w:rPr>
+          <w:sz w:val="26"/>
+        </w:rPr>
+        <w:t>;</w:t>
+      </w:r>
+      <w:r>
+        <w:rPr>
+          <w:sz w:val="26"/>
+        </w:rPr>
+        <w:t xml:space="preserve"> reuse the code across the test cases.</w:t>
+      </w:r>
+    </w:p>
+    <w:p>
+      <w:pPr>
+        <w:rPr>
+          <w:sz w:val="26"/>
+        </w:rPr>
+      </w:pPr>
+      <w:r>
+        <w:rPr>
+          <w:noProof/>
           <w:sz w:val="26"/>
         </w:rPr>
         <w:drawing>
@@ -1086,21 +1187,62 @@
     </w:p>
     <w:p>
       <w:pPr>
-        <w:rPr>
-          <w:sz w:val="26"/>
-        </w:rPr>
-      </w:pPr>
-      <w:r>
-        <w:rPr>
-          <w:sz w:val="26"/>
-        </w:rPr>
-        <w:t xml:space="preserve">Example for using </w:t>
+        <w:pStyle w:val="ListParagraph"/>
+        <w:tabs>
+          <w:tab w:val="left" w:pos="360"/>
+        </w:tabs>
+        <w:ind w:left="90"/>
+      </w:pPr>
+      <w:proofErr w:type="spellStart"/>
+      <w:r>
+        <w:rPr>
+          <w:sz w:val="26"/>
+        </w:rPr>
+        <w:t>E</w:t>
+      </w:r>
+      <w:proofErr w:type="gramStart"/>
+      <w:r>
+        <w:rPr>
+          <w:sz w:val="26"/>
+        </w:rPr>
+        <w:t>;</w:t>
+      </w:r>
+      <w:r>
+        <w:rPr>
+          <w:sz w:val="26"/>
+        </w:rPr>
+        <w:t>xample</w:t>
+      </w:r>
+      <w:proofErr w:type="spellEnd"/>
+      <w:proofErr w:type="gramEnd"/>
+      <w:r>
+        <w:rPr>
+          <w:sz w:val="26"/>
+        </w:rPr>
+        <w:t xml:space="preserve"> for using </w:t>
       </w:r>
       <w:r>
         <w:rPr>
           <w:sz w:val="26"/>
         </w:rPr>
         <w:t>Page Classes.</w:t>
+      </w:r>
+      <w:r>
+        <w:rPr>
+          <w:sz w:val="26"/>
+        </w:rPr>
+        <w:br/>
+      </w:r>
+      <w:r>
+        <w:br/>
+      </w:r>
+      <w:proofErr w:type="gramStart"/>
+      <w:r>
+        <w:t>import</w:t>
+      </w:r>
+      <w:proofErr w:type="gramEnd"/>
+      <w:r>
+        <w:t xml:space="preserve"> LibraryPackage.*;</w:t>
       </w:r>
     </w:p>
     <w:p>
@@ -1137,14 +1279,25 @@
           <w:szCs w:val="20"/>
         </w:rPr>
       </w:pPr>
-      <w:r>
-        <w:rPr>
-          <w:rFonts w:ascii="Consolas" w:hAnsi="Consolas" w:cs="Consolas"/>
-          <w:color w:val="000000"/>
-          <w:sz w:val="20"/>
-          <w:szCs w:val="20"/>
-        </w:rPr>
-        <w:t xml:space="preserve">rtmediaPageBrowser rtmediaPage = </w:t>
+      <w:proofErr w:type="gramStart"/>
+      <w:r>
+        <w:rPr>
+          <w:rFonts w:ascii="Consolas" w:hAnsi="Consolas" w:cs="Consolas"/>
+          <w:color w:val="000000"/>
+          <w:sz w:val="20"/>
+          <w:szCs w:val="20"/>
+        </w:rPr>
+        <w:t>rtmediaPageBrowser</w:t>
+      </w:r>
+      <w:proofErr w:type="gramEnd"/>
+      <w:r>
+        <w:rPr>
+          <w:rFonts w:ascii="Consolas" w:hAnsi="Consolas" w:cs="Consolas"/>
+          <w:color w:val="000000"/>
+          <w:sz w:val="20"/>
+          <w:szCs w:val="20"/>
+        </w:rPr>
+        <w:t xml:space="preserve"> rtmediaPage = </w:t>
       </w:r>
       <w:r>
         <w:rPr>
@@ -1280,7 +1433,36 @@
           <w:sz w:val="20"/>
           <w:szCs w:val="20"/>
         </w:rPr>
-        <w:t>rtmediaPage.GetExcell_Data_As_Hashtable(</w:t>
+        <w:t>R</w:t>
+      </w:r>
+      <w:proofErr w:type="gramStart"/>
+      <w:r>
+        <w:rPr>
+          <w:rFonts w:ascii="Consolas" w:hAnsi="Consolas" w:cs="Consolas"/>
+          <w:color w:val="000000"/>
+          <w:sz w:val="20"/>
+          <w:szCs w:val="20"/>
+        </w:rPr>
+        <w:t>;</w:t>
+      </w:r>
+      <w:r>
+        <w:rPr>
+          <w:rFonts w:ascii="Consolas" w:hAnsi="Consolas" w:cs="Consolas"/>
+          <w:color w:val="000000"/>
+          <w:sz w:val="20"/>
+          <w:szCs w:val="20"/>
+        </w:rPr>
+        <w:t>tmediaPage.GetExcell</w:t>
+      </w:r>
+      <w:proofErr w:type="gramEnd"/>
+      <w:r>
+        <w:rPr>
+          <w:rFonts w:ascii="Consolas" w:hAnsi="Consolas" w:cs="Consolas"/>
+          <w:color w:val="000000"/>
+          <w:sz w:val="20"/>
+          <w:szCs w:val="20"/>
+        </w:rPr>
+        <w:t>_Data_As_Hashtable(</w:t>
       </w:r>
       <w:r>
         <w:rPr>
@@ -1375,14 +1557,46 @@
           <w:szCs w:val="20"/>
         </w:rPr>
       </w:pPr>
-      <w:r>
-        <w:rPr>
-          <w:rFonts w:ascii="Consolas" w:hAnsi="Consolas" w:cs="Consolas"/>
-          <w:color w:val="000000"/>
-          <w:sz w:val="20"/>
-          <w:szCs w:val="20"/>
-        </w:rPr>
-        <w:t>rtmediaPage.Start_Home_Page();</w:t>
+      <w:proofErr w:type="spellStart"/>
+      <w:r>
+        <w:rPr>
+          <w:rFonts w:ascii="Consolas" w:hAnsi="Consolas" w:cs="Consolas"/>
+          <w:color w:val="000000"/>
+          <w:sz w:val="20"/>
+          <w:szCs w:val="20"/>
+        </w:rPr>
+        <w:lastRenderedPageBreak/>
+        <w:t>rtmediaPage.Start_Home_</w:t>
+      </w:r>
+      <w:proofErr w:type="gramStart"/>
+      <w:r>
+        <w:rPr>
+          <w:rFonts w:ascii="Consolas" w:hAnsi="Consolas" w:cs="Consolas"/>
+          <w:color w:val="000000"/>
+          <w:sz w:val="20"/>
+          <w:szCs w:val="20"/>
+        </w:rPr>
+        <w:t>Page</w:t>
+      </w:r>
+      <w:proofErr w:type="spellEnd"/>
+      <w:r>
+        <w:rPr>
+          <w:rFonts w:ascii="Consolas" w:hAnsi="Consolas" w:cs="Consolas"/>
+          <w:color w:val="000000"/>
+          <w:sz w:val="20"/>
+          <w:szCs w:val="20"/>
+        </w:rPr>
+        <w:t>(</w:t>
+      </w:r>
+      <w:proofErr w:type="gramEnd"/>
+      <w:r>
+        <w:rPr>
+          <w:rFonts w:ascii="Consolas" w:hAnsi="Consolas" w:cs="Consolas"/>
+          <w:color w:val="000000"/>
+          <w:sz w:val="20"/>
+          <w:szCs w:val="20"/>
+        </w:rPr>
+        <w:t>);</w:t>
       </w:r>
     </w:p>
     <w:p>
@@ -1397,14 +1611,45 @@
           <w:szCs w:val="20"/>
         </w:rPr>
       </w:pPr>
-      <w:r>
-        <w:rPr>
-          <w:rFonts w:ascii="Consolas" w:hAnsi="Consolas" w:cs="Consolas"/>
-          <w:color w:val="000000"/>
-          <w:sz w:val="20"/>
-          <w:szCs w:val="20"/>
-        </w:rPr>
-        <w:t xml:space="preserve">SignUpPageBuilder SignUpPage = </w:t>
+      <w:proofErr w:type="spellStart"/>
+      <w:r>
+        <w:rPr>
+          <w:rFonts w:ascii="Consolas" w:hAnsi="Consolas" w:cs="Consolas"/>
+          <w:color w:val="000000"/>
+          <w:sz w:val="20"/>
+          <w:szCs w:val="20"/>
+        </w:rPr>
+        <w:t>SignUpPageBuilder</w:t>
+      </w:r>
+      <w:proofErr w:type="spellEnd"/>
+      <w:r>
+        <w:rPr>
+          <w:rFonts w:ascii="Consolas" w:hAnsi="Consolas" w:cs="Consolas"/>
+          <w:color w:val="000000"/>
+          <w:sz w:val="20"/>
+          <w:szCs w:val="20"/>
+        </w:rPr>
+        <w:t xml:space="preserve"> </w:t>
+      </w:r>
+      <w:proofErr w:type="spellStart"/>
+      <w:r>
+        <w:rPr>
+          <w:rFonts w:ascii="Consolas" w:hAnsi="Consolas" w:cs="Consolas"/>
+          <w:color w:val="000000"/>
+          <w:sz w:val="20"/>
+          <w:szCs w:val="20"/>
+        </w:rPr>
+        <w:t>SignUpPage</w:t>
+      </w:r>
+      <w:proofErr w:type="spellEnd"/>
+      <w:r>
+        <w:rPr>
+          <w:rFonts w:ascii="Consolas" w:hAnsi="Consolas" w:cs="Consolas"/>
+          <w:color w:val="000000"/>
+          <w:sz w:val="20"/>
+          <w:szCs w:val="20"/>
+        </w:rPr>
+        <w:t xml:space="preserve"> = </w:t>
       </w:r>
       <w:r>
         <w:rPr>
@@ -1424,7 +1669,38 @@
           <w:sz w:val="20"/>
           <w:szCs w:val="20"/>
         </w:rPr>
-        <w:t xml:space="preserve"> SignUpPageBuilder();</w:t>
+        <w:t xml:space="preserve"> </w:t>
+      </w:r>
+      <w:proofErr w:type="spellStart"/>
+      <w:proofErr w:type="gramStart"/>
+      <w:r>
+        <w:rPr>
+          <w:rFonts w:ascii="Consolas" w:hAnsi="Consolas" w:cs="Consolas"/>
+          <w:color w:val="000000"/>
+          <w:sz w:val="20"/>
+          <w:szCs w:val="20"/>
+        </w:rPr>
+        <w:t>SignUpPageBuilder</w:t>
+      </w:r>
+      <w:proofErr w:type="spellEnd"/>
+      <w:r>
+        <w:rPr>
+          <w:rFonts w:ascii="Consolas" w:hAnsi="Consolas" w:cs="Consolas"/>
+          <w:color w:val="000000"/>
+          <w:sz w:val="20"/>
+          <w:szCs w:val="20"/>
+        </w:rPr>
+        <w:t>(</w:t>
+      </w:r>
+      <w:proofErr w:type="gramEnd"/>
+      <w:r>
+        <w:rPr>
+          <w:rFonts w:ascii="Consolas" w:hAnsi="Consolas" w:cs="Consolas"/>
+          <w:color w:val="000000"/>
+          <w:sz w:val="20"/>
+          <w:szCs w:val="20"/>
+        </w:rPr>
+        <w:t>);</w:t>
       </w:r>
       <w:r>
         <w:rPr>
@@ -1445,6 +1721,8 @@
           <w:szCs w:val="20"/>
         </w:rPr>
       </w:pPr>
+      <w:proofErr w:type="spellStart"/>
+      <w:proofErr w:type="gramStart"/>
       <w:r>
         <w:rPr>
           <w:rFonts w:ascii="Consolas" w:hAnsi="Consolas" w:cs="Consolas"/>
@@ -1464,14 +1742,25 @@
         </w:rPr>
         <w:t>setUsername</w:t>
       </w:r>
-      <w:r>
-        <w:rPr>
-          <w:rFonts w:ascii="Consolas" w:hAnsi="Consolas" w:cs="Consolas"/>
-          <w:color w:val="000000"/>
-          <w:sz w:val="20"/>
-          <w:szCs w:val="20"/>
-        </w:rPr>
-        <w:t>(excellData.get(</w:t>
+      <w:proofErr w:type="spellEnd"/>
+      <w:r>
+        <w:rPr>
+          <w:rFonts w:ascii="Consolas" w:hAnsi="Consolas" w:cs="Consolas"/>
+          <w:color w:val="000000"/>
+          <w:sz w:val="20"/>
+          <w:szCs w:val="20"/>
+        </w:rPr>
+        <w:t>(</w:t>
+      </w:r>
+      <w:proofErr w:type="gramEnd"/>
+      <w:r>
+        <w:rPr>
+          <w:rFonts w:ascii="Consolas" w:hAnsi="Consolas" w:cs="Consolas"/>
+          <w:color w:val="000000"/>
+          <w:sz w:val="20"/>
+          <w:szCs w:val="20"/>
+        </w:rPr>
+        <w:t>excellData.get(</w:t>
       </w:r>
       <w:r>
         <w:rPr>
@@ -1480,7 +1769,27 @@
           <w:sz w:val="20"/>
           <w:szCs w:val="20"/>
         </w:rPr>
-        <w:t>"signup_username"</w:t>
+        <w:t>"</w:t>
+      </w:r>
+      <w:proofErr w:type="spellStart"/>
+      <w:r>
+        <w:rPr>
+          <w:rFonts w:ascii="Consolas" w:hAnsi="Consolas" w:cs="Consolas"/>
+          <w:color w:val="2A00FF"/>
+          <w:sz w:val="20"/>
+          <w:szCs w:val="20"/>
+        </w:rPr>
+        <w:t>signup_username</w:t>
+      </w:r>
+      <w:proofErr w:type="spellEnd"/>
+      <w:r>
+        <w:rPr>
+          <w:rFonts w:ascii="Consolas" w:hAnsi="Consolas" w:cs="Consolas"/>
+          <w:color w:val="2A00FF"/>
+          <w:sz w:val="20"/>
+          <w:szCs w:val="20"/>
+        </w:rPr>
+        <w:t>"</w:t>
       </w:r>
       <w:r>
         <w:rPr>
@@ -1542,7 +1851,6 @@
           <w:sz w:val="26"/>
           <w:u w:val="single"/>
         </w:rPr>
-        <w:lastRenderedPageBreak/>
         <w:t>MediaFiles</w:t>
       </w:r>
     </w:p>
@@ -1596,6 +1904,7 @@
       </w:pPr>
       <w:r>
         <w:rPr>
+          <w:noProof/>
           <w:sz w:val="26"/>
         </w:rPr>
         <w:drawing>
@@ -1637,10 +1946,13 @@
     </w:p>
     <w:p>
       <w:pPr>
-        <w:rPr>
-          <w:sz w:val="26"/>
-        </w:rPr>
-      </w:pPr>
+        <w:pStyle w:val="ListParagraph"/>
+        <w:tabs>
+          <w:tab w:val="left" w:pos="360"/>
+        </w:tabs>
+        <w:ind w:left="90"/>
+      </w:pPr>
+      <w:proofErr w:type="gramStart"/>
       <w:r>
         <w:rPr>
           <w:sz w:val="26"/>
@@ -1664,6 +1976,24 @@
           <w:sz w:val="26"/>
         </w:rPr>
         <w:t>.</w:t>
+      </w:r>
+      <w:proofErr w:type="gramEnd"/>
+      <w:r>
+        <w:rPr>
+          <w:sz w:val="26"/>
+        </w:rPr>
+        <w:br/>
+      </w:r>
+      <w:r>
+        <w:br/>
+      </w:r>
+      <w:proofErr w:type="gramStart"/>
+      <w:r>
+        <w:t>import</w:t>
+      </w:r>
+      <w:proofErr w:type="gramEnd"/>
+      <w:r>
+        <w:t xml:space="preserve"> LibraryPackage.*;</w:t>
       </w:r>
     </w:p>
     <w:p>
@@ -1698,27 +2028,7 @@
           <w:sz w:val="20"/>
           <w:szCs w:val="20"/>
         </w:rPr>
-        <w:t>Media</w:t>
-      </w:r>
-      <w:r>
-        <w:rPr>
-          <w:rFonts w:ascii="Consolas" w:hAnsi="Consolas" w:cs="Consolas"/>
-          <w:b/>
-          <w:color w:val="3F7F5F"/>
-          <w:sz w:val="20"/>
-          <w:szCs w:val="20"/>
-        </w:rPr>
-        <w:t xml:space="preserve"> </w:t>
-      </w:r>
-      <w:r>
-        <w:rPr>
-          <w:rFonts w:ascii="Consolas" w:hAnsi="Consolas" w:cs="Consolas"/>
-          <w:b/>
-          <w:color w:val="3F7F5F"/>
-          <w:sz w:val="20"/>
-          <w:szCs w:val="20"/>
-        </w:rPr>
-        <w:t>Page</w:t>
+        <w:t>Media Page</w:t>
       </w:r>
       <w:r>
         <w:rPr>
@@ -1811,7 +2121,27 @@
           <w:sz w:val="20"/>
           <w:szCs w:val="20"/>
         </w:rPr>
-        <w:t xml:space="preserve"> MediaPageBuilder();</w:t>
+        <w:t xml:space="preserve"> </w:t>
+      </w:r>
+      <w:proofErr w:type="gramStart"/>
+      <w:r>
+        <w:rPr>
+          <w:rFonts w:ascii="Consolas" w:hAnsi="Consolas" w:cs="Consolas"/>
+          <w:color w:val="000000"/>
+          <w:sz w:val="20"/>
+          <w:szCs w:val="20"/>
+        </w:rPr>
+        <w:t>MediaPageBuilder(</w:t>
+      </w:r>
+      <w:proofErr w:type="gramEnd"/>
+      <w:r>
+        <w:rPr>
+          <w:rFonts w:ascii="Consolas" w:hAnsi="Consolas" w:cs="Consolas"/>
+          <w:color w:val="000000"/>
+          <w:sz w:val="20"/>
+          <w:szCs w:val="20"/>
+        </w:rPr>
+        <w:t>);</w:t>
       </w:r>
     </w:p>
     <w:p>
@@ -1865,7 +2195,27 @@
           <w:szCs w:val="20"/>
         </w:rPr>
         <w:tab/>
-        <w:t>MediaPage.Navigate_to_UploadUI();</w:t>
+        <w:t>MediaPage.Navigate_to_</w:t>
+      </w:r>
+      <w:proofErr w:type="gramStart"/>
+      <w:r>
+        <w:rPr>
+          <w:rFonts w:ascii="Consolas" w:hAnsi="Consolas" w:cs="Consolas"/>
+          <w:color w:val="000000"/>
+          <w:sz w:val="20"/>
+          <w:szCs w:val="20"/>
+        </w:rPr>
+        <w:t>UploadUI(</w:t>
+      </w:r>
+      <w:proofErr w:type="gramEnd"/>
+      <w:r>
+        <w:rPr>
+          <w:rFonts w:ascii="Consolas" w:hAnsi="Consolas" w:cs="Consolas"/>
+          <w:color w:val="000000"/>
+          <w:sz w:val="20"/>
+          <w:szCs w:val="20"/>
+        </w:rPr>
+        <w:t>);</w:t>
       </w:r>
     </w:p>
     <w:p>
@@ -1924,8 +2274,19 @@
           <w:szCs w:val="20"/>
         </w:rPr>
         <w:tab/>
-        <w:t>MediaPage.upload_File(</w:t>
-      </w:r>
+        <w:t>MediaPage.upload_</w:t>
+      </w:r>
+      <w:proofErr w:type="gramStart"/>
+      <w:r>
+        <w:rPr>
+          <w:rFonts w:ascii="Consolas" w:hAnsi="Consolas" w:cs="Consolas"/>
+          <w:color w:val="000000"/>
+          <w:sz w:val="20"/>
+          <w:szCs w:val="20"/>
+        </w:rPr>
+        <w:t>File(</w:t>
+      </w:r>
+      <w:proofErr w:type="gramEnd"/>
       <w:r>
         <w:rPr>
           <w:rFonts w:ascii="Consolas" w:hAnsi="Consolas" w:cs="Consolas"/>
@@ -1997,14 +2358,45 @@
           <w:szCs w:val="20"/>
         </w:rPr>
       </w:pPr>
-      <w:r>
-        <w:rPr>
-          <w:rFonts w:ascii="Consolas" w:hAnsi="Consolas" w:cs="Consolas"/>
-          <w:color w:val="000000"/>
-          <w:sz w:val="20"/>
-          <w:szCs w:val="20"/>
-        </w:rPr>
-        <w:t xml:space="preserve">ActivityPageBuilder ActivityPage = </w:t>
+      <w:proofErr w:type="spellStart"/>
+      <w:r>
+        <w:rPr>
+          <w:rFonts w:ascii="Consolas" w:hAnsi="Consolas" w:cs="Consolas"/>
+          <w:color w:val="000000"/>
+          <w:sz w:val="20"/>
+          <w:szCs w:val="20"/>
+        </w:rPr>
+        <w:t>ActivityPageBuilder</w:t>
+      </w:r>
+      <w:proofErr w:type="spellEnd"/>
+      <w:r>
+        <w:rPr>
+          <w:rFonts w:ascii="Consolas" w:hAnsi="Consolas" w:cs="Consolas"/>
+          <w:color w:val="000000"/>
+          <w:sz w:val="20"/>
+          <w:szCs w:val="20"/>
+        </w:rPr>
+        <w:t xml:space="preserve"> </w:t>
+      </w:r>
+      <w:proofErr w:type="spellStart"/>
+      <w:r>
+        <w:rPr>
+          <w:rFonts w:ascii="Consolas" w:hAnsi="Consolas" w:cs="Consolas"/>
+          <w:color w:val="000000"/>
+          <w:sz w:val="20"/>
+          <w:szCs w:val="20"/>
+        </w:rPr>
+        <w:t>ActivityPage</w:t>
+      </w:r>
+      <w:proofErr w:type="spellEnd"/>
+      <w:r>
+        <w:rPr>
+          <w:rFonts w:ascii="Consolas" w:hAnsi="Consolas" w:cs="Consolas"/>
+          <w:color w:val="000000"/>
+          <w:sz w:val="20"/>
+          <w:szCs w:val="20"/>
+        </w:rPr>
+        <w:t xml:space="preserve"> = </w:t>
       </w:r>
       <w:r>
         <w:rPr>
@@ -2024,7 +2416,38 @@
           <w:sz w:val="20"/>
           <w:szCs w:val="20"/>
         </w:rPr>
-        <w:t xml:space="preserve"> ActivityPageBuilder();</w:t>
+        <w:t xml:space="preserve"> </w:t>
+      </w:r>
+      <w:proofErr w:type="spellStart"/>
+      <w:proofErr w:type="gramStart"/>
+      <w:r>
+        <w:rPr>
+          <w:rFonts w:ascii="Consolas" w:hAnsi="Consolas" w:cs="Consolas"/>
+          <w:color w:val="000000"/>
+          <w:sz w:val="20"/>
+          <w:szCs w:val="20"/>
+        </w:rPr>
+        <w:t>ActivityPageBuilder</w:t>
+      </w:r>
+      <w:proofErr w:type="spellEnd"/>
+      <w:r>
+        <w:rPr>
+          <w:rFonts w:ascii="Consolas" w:hAnsi="Consolas" w:cs="Consolas"/>
+          <w:color w:val="000000"/>
+          <w:sz w:val="20"/>
+          <w:szCs w:val="20"/>
+        </w:rPr>
+        <w:t>(</w:t>
+      </w:r>
+      <w:proofErr w:type="gramEnd"/>
+      <w:r>
+        <w:rPr>
+          <w:rFonts w:ascii="Consolas" w:hAnsi="Consolas" w:cs="Consolas"/>
+          <w:color w:val="000000"/>
+          <w:sz w:val="20"/>
+          <w:szCs w:val="20"/>
+        </w:rPr>
+        <w:t>);</w:t>
       </w:r>
     </w:p>
     <w:p>
@@ -2037,15 +2460,37 @@
           <w:szCs w:val="20"/>
         </w:rPr>
       </w:pPr>
-      <w:r>
-        <w:rPr>
-          <w:rFonts w:ascii="Consolas" w:hAnsi="Consolas" w:cs="Consolas"/>
-          <w:color w:val="000000"/>
-          <w:sz w:val="20"/>
-          <w:szCs w:val="20"/>
-        </w:rPr>
-        <w:t>ActivityPage.Upload_File(</w:t>
-      </w:r>
+      <w:proofErr w:type="spellStart"/>
+      <w:r>
+        <w:rPr>
+          <w:rFonts w:ascii="Consolas" w:hAnsi="Consolas" w:cs="Consolas"/>
+          <w:color w:val="000000"/>
+          <w:sz w:val="20"/>
+          <w:szCs w:val="20"/>
+        </w:rPr>
+        <w:t>ActivityPage.Upload_</w:t>
+      </w:r>
+      <w:proofErr w:type="gramStart"/>
+      <w:r>
+        <w:rPr>
+          <w:rFonts w:ascii="Consolas" w:hAnsi="Consolas" w:cs="Consolas"/>
+          <w:color w:val="000000"/>
+          <w:sz w:val="20"/>
+          <w:szCs w:val="20"/>
+        </w:rPr>
+        <w:t>File</w:t>
+      </w:r>
+      <w:proofErr w:type="spellEnd"/>
+      <w:r>
+        <w:rPr>
+          <w:rFonts w:ascii="Consolas" w:hAnsi="Consolas" w:cs="Consolas"/>
+          <w:color w:val="000000"/>
+          <w:sz w:val="20"/>
+          <w:szCs w:val="20"/>
+        </w:rPr>
+        <w:t>(</w:t>
+      </w:r>
+      <w:proofErr w:type="gramEnd"/>
       <w:r>
         <w:rPr>
           <w:rFonts w:ascii="Consolas" w:hAnsi="Consolas" w:cs="Consolas"/>
@@ -2143,9 +2588,11 @@
       </w:pPr>
       <w:r>
         <w:rPr>
+          <w:noProof/>
           <w:sz w:val="26"/>
           <w:u w:val="single"/>
         </w:rPr>
+        <w:lastRenderedPageBreak/>
         <w:drawing>
           <wp:inline distT="0" distB="0" distL="0" distR="0" wp14:anchorId="1E20387A" wp14:editId="476989BF">
             <wp:extent cx="3609975" cy="1911163"/>
@@ -2190,11 +2637,11 @@
           <w:u w:val="single"/>
         </w:rPr>
       </w:pPr>
-      <w:r>
-        <w:rPr>
-          <w:sz w:val="26"/>
-        </w:rPr>
-        <w:lastRenderedPageBreak/>
+      <w:proofErr w:type="gramStart"/>
+      <w:r>
+        <w:rPr>
+          <w:sz w:val="26"/>
+        </w:rPr>
         <w:t xml:space="preserve">Test </w:t>
       </w:r>
       <w:r>
@@ -2207,7 +2654,14 @@
         <w:rPr>
           <w:sz w:val="26"/>
         </w:rPr>
-        <w:t xml:space="preserve"> code. </w:t>
+        <w:t xml:space="preserve"> code.</w:t>
+      </w:r>
+      <w:proofErr w:type="gramEnd"/>
+      <w:r>
+        <w:rPr>
+          <w:sz w:val="26"/>
+        </w:rPr>
+        <w:t xml:space="preserve"> </w:t>
       </w:r>
     </w:p>
     <w:p>
@@ -2224,6 +2678,7 @@
       </w:pPr>
       <w:r>
         <w:rPr>
+          <w:noProof/>
           <w:sz w:val="26"/>
           <w:u w:val="single"/>
         </w:rPr>
@@ -2356,6 +2811,7 @@
         <w:rPr>
           <w:sz w:val="26"/>
         </w:rPr>
+        <w:lastRenderedPageBreak/>
         <w:t>Clone URL</w:t>
       </w:r>
       <w:r>
@@ -2381,10 +2837,9 @@
           <w:sz w:val="26"/>
         </w:rPr>
       </w:pPr>
-      <w:bookmarkStart w:id="0" w:name="_GoBack"/>
-      <w:bookmarkEnd w:id="0"/>
-      <w:r>
-        <w:rPr>
+      <w:r>
+        <w:rPr>
+          <w:noProof/>
           <w:sz w:val="26"/>
         </w:rPr>
         <w:drawing>
@@ -2527,7 +2982,7 @@
           <w:rPr>
             <w:noProof/>
           </w:rPr>
-          <w:t>5</w:t>
+          <w:t>1</w:t>
         </w:r>
         <w:r>
           <w:rPr>

</xml_diff>